<commit_message>
git&git hub - original
</commit_message>
<xml_diff>
--- a/Git&GitHub.docx
+++ b/Git&GitHub.docx
@@ -39185,17 +39185,7 @@
           <w:sz w:val="24"/>
           <w:szCs w:val="24"/>
         </w:rPr>
-        <w:t>Interactive mode or git clean interactive</w:t>
-      </w:r>
-      <w:r>
-        <w:rPr>
-          <w:rFonts w:ascii="Times New Roman" w:eastAsia="Times New Roman" w:hAnsi="Times New Roman" w:cs="Times New Roman"/>
-          <w:b/>
-          <w:color w:val="000000" w:themeColor="text1"/>
-          <w:sz w:val="24"/>
-          <w:szCs w:val="24"/>
-        </w:rPr>
-        <w:t>:</w:t>
+        <w:t>Interactive mode or git clean interactive:</w:t>
       </w:r>
     </w:p>
     <w:p>
@@ -41711,53 +41701,74 @@
     </w:p>
     <w:p>
       <w:pPr>
+        <w:shd w:val="clear" w:color="auto" w:fill="FFFFFF"/>
+        <w:spacing w:after="0" w:line="240" w:lineRule="auto"/>
+        <w:textAlignment w:val="baseline"/>
+        <w:rPr>
+          <w:rFonts w:ascii="Times New Roman" w:eastAsia="Times New Roman" w:hAnsi="Times New Roman" w:cs="Times New Roman"/>
+          <w:b/>
+          <w:color w:val="000000" w:themeColor="text1"/>
+          <w:sz w:val="24"/>
+          <w:szCs w:val="24"/>
+        </w:rPr>
+      </w:pPr>
+      <w:r>
+        <w:rPr>
+          <w:rFonts w:ascii="Times New Roman" w:eastAsia="Times New Roman" w:hAnsi="Times New Roman" w:cs="Times New Roman"/>
+          <w:b/>
+          <w:color w:val="000000" w:themeColor="text1"/>
+          <w:sz w:val="24"/>
+          <w:szCs w:val="24"/>
+        </w:rPr>
+        <w:lastRenderedPageBreak/>
+        <w:t>Changing a commit message</w:t>
+      </w:r>
+      <w:r>
+        <w:rPr>
+          <w:rFonts w:ascii="Times New Roman" w:eastAsia="Times New Roman" w:hAnsi="Times New Roman" w:cs="Times New Roman"/>
+          <w:b/>
+          <w:color w:val="000000" w:themeColor="text1"/>
+          <w:sz w:val="24"/>
+          <w:szCs w:val="24"/>
+        </w:rPr>
+        <w:t>:</w:t>
+      </w:r>
+    </w:p>
+    <w:p>
+      <w:pPr>
+        <w:shd w:val="clear" w:color="auto" w:fill="FFFFFF"/>
+        <w:spacing w:after="0" w:line="240" w:lineRule="auto"/>
+        <w:textAlignment w:val="baseline"/>
+        <w:rPr>
+          <w:rFonts w:ascii="Times New Roman" w:eastAsia="Times New Roman" w:hAnsi="Times New Roman" w:cs="Times New Roman"/>
+          <w:b/>
+          <w:color w:val="000000" w:themeColor="text1"/>
+          <w:sz w:val="24"/>
+          <w:szCs w:val="24"/>
+        </w:rPr>
+      </w:pPr>
+    </w:p>
+    <w:p>
+      <w:pPr>
         <w:autoSpaceDE w:val="0"/>
         <w:autoSpaceDN w:val="0"/>
         <w:adjustRightInd w:val="0"/>
         <w:spacing w:after="0" w:line="240" w:lineRule="auto"/>
         <w:rPr>
-          <w:rFonts w:ascii="Lucida Console" w:hAnsi="Lucida Console" w:cs="Lucida Console"/>
-          <w:color w:val="00BFBF"/>
-          <w:sz w:val="18"/>
-          <w:szCs w:val="18"/>
-        </w:rPr>
-      </w:pPr>
-      <w:r>
-        <w:rPr>
-          <w:rFonts w:ascii="Lucida Console" w:hAnsi="Lucida Console" w:cs="Lucida Console"/>
-          <w:color w:val="00BF00"/>
-          <w:sz w:val="18"/>
-          <w:szCs w:val="18"/>
-        </w:rPr>
-        <w:lastRenderedPageBreak/>
-        <w:t xml:space="preserve">mdodda@GUEST152 </w:t>
-      </w:r>
-      <w:r>
-        <w:rPr>
-          <w:rFonts w:ascii="Lucida Console" w:hAnsi="Lucida Console" w:cs="Lucida Console"/>
-          <w:color w:val="BF00BF"/>
-          <w:sz w:val="18"/>
-          <w:szCs w:val="18"/>
-        </w:rPr>
-        <w:t xml:space="preserve">MINGW64 </w:t>
-      </w:r>
-      <w:r>
-        <w:rPr>
-          <w:rFonts w:ascii="Lucida Console" w:hAnsi="Lucida Console" w:cs="Lucida Console"/>
-          <w:color w:val="BFBF00"/>
-          <w:sz w:val="18"/>
-          <w:szCs w:val="18"/>
-        </w:rPr>
-        <w:t>/e/MyGitProject</w:t>
-      </w:r>
-      <w:r>
-        <w:rPr>
-          <w:rFonts w:ascii="Lucida Console" w:hAnsi="Lucida Console" w:cs="Lucida Console"/>
-          <w:color w:val="00BFBF"/>
-          <w:sz w:val="18"/>
-          <w:szCs w:val="18"/>
-        </w:rPr>
-        <w:t xml:space="preserve"> (master)</w:t>
+          <w:rFonts w:ascii="Times New Roman" w:eastAsia="Times New Roman" w:hAnsi="Times New Roman" w:cs="Times New Roman"/>
+          <w:color w:val="000000" w:themeColor="text1"/>
+          <w:sz w:val="24"/>
+          <w:szCs w:val="24"/>
+        </w:rPr>
+      </w:pPr>
+      <w:r>
+        <w:rPr>
+          <w:rFonts w:ascii="Times New Roman" w:eastAsia="Times New Roman" w:hAnsi="Times New Roman" w:cs="Times New Roman"/>
+          <w:color w:val="000000" w:themeColor="text1"/>
+          <w:sz w:val="24"/>
+          <w:szCs w:val="24"/>
+        </w:rPr>
+        <w:t>If a commit message contains unclear, incorrect, or sensitive information, you can amend it locally and push a new commit with a new message to GitHub. You can also amend a commit to add a co-author.</w:t>
       </w:r>
     </w:p>
     <w:p>
@@ -41767,19 +41778,12 @@
         <w:adjustRightInd w:val="0"/>
         <w:spacing w:after="0" w:line="240" w:lineRule="auto"/>
         <w:rPr>
-          <w:rFonts w:ascii="Lucida Console" w:hAnsi="Lucida Console" w:cs="Lucida Console"/>
-          <w:sz w:val="18"/>
-          <w:szCs w:val="18"/>
-        </w:rPr>
-      </w:pPr>
-      <w:r>
-        <w:rPr>
-          <w:rFonts w:ascii="Lucida Console" w:hAnsi="Lucida Console" w:cs="Lucida Console"/>
-          <w:sz w:val="18"/>
-          <w:szCs w:val="18"/>
-        </w:rPr>
-        <w:t>$ git commit -m "added file mn"</w:t>
-      </w:r>
+          <w:rFonts w:ascii="Times New Roman" w:eastAsia="Times New Roman" w:hAnsi="Times New Roman" w:cs="Times New Roman"/>
+          <w:color w:val="000000" w:themeColor="text1"/>
+          <w:sz w:val="24"/>
+          <w:szCs w:val="24"/>
+        </w:rPr>
+      </w:pPr>
     </w:p>
     <w:p>
       <w:pPr>
@@ -41788,18 +41792,20 @@
         <w:adjustRightInd w:val="0"/>
         <w:spacing w:after="0" w:line="240" w:lineRule="auto"/>
         <w:rPr>
-          <w:rFonts w:ascii="Lucida Console" w:hAnsi="Lucida Console" w:cs="Lucida Console"/>
-          <w:sz w:val="18"/>
-          <w:szCs w:val="18"/>
-        </w:rPr>
-      </w:pPr>
-      <w:r>
-        <w:rPr>
-          <w:rFonts w:ascii="Lucida Console" w:hAnsi="Lucida Console" w:cs="Lucida Console"/>
-          <w:sz w:val="18"/>
-          <w:szCs w:val="18"/>
-        </w:rPr>
-        <w:t>[master 20ce92e] added file mn</w:t>
+          <w:rFonts w:ascii="Times New Roman" w:eastAsia="Times New Roman" w:hAnsi="Times New Roman" w:cs="Times New Roman"/>
+          <w:color w:val="000000" w:themeColor="text1"/>
+          <w:sz w:val="24"/>
+          <w:szCs w:val="24"/>
+        </w:rPr>
+      </w:pPr>
+      <w:r>
+        <w:rPr>
+          <w:rFonts w:ascii="Times New Roman" w:eastAsia="Times New Roman" w:hAnsi="Times New Roman" w:cs="Times New Roman"/>
+          <w:color w:val="000000" w:themeColor="text1"/>
+          <w:sz w:val="24"/>
+          <w:szCs w:val="24"/>
+        </w:rPr>
+        <w:t>Rewriting the most recent commit message</w:t>
       </w:r>
     </w:p>
     <w:p>
@@ -41809,18 +41815,20 @@
         <w:adjustRightInd w:val="0"/>
         <w:spacing w:after="0" w:line="240" w:lineRule="auto"/>
         <w:rPr>
-          <w:rFonts w:ascii="Lucida Console" w:hAnsi="Lucida Console" w:cs="Lucida Console"/>
-          <w:sz w:val="18"/>
-          <w:szCs w:val="18"/>
-        </w:rPr>
-      </w:pPr>
-      <w:r>
-        <w:rPr>
-          <w:rFonts w:ascii="Lucida Console" w:hAnsi="Lucida Console" w:cs="Lucida Console"/>
-          <w:sz w:val="18"/>
-          <w:szCs w:val="18"/>
-        </w:rPr>
-        <w:t xml:space="preserve"> 1 file changed, 1 insertion(+)</w:t>
+          <w:rFonts w:ascii="Times New Roman" w:eastAsia="Times New Roman" w:hAnsi="Times New Roman" w:cs="Times New Roman"/>
+          <w:color w:val="000000" w:themeColor="text1"/>
+          <w:sz w:val="24"/>
+          <w:szCs w:val="24"/>
+        </w:rPr>
+      </w:pPr>
+      <w:r>
+        <w:rPr>
+          <w:rFonts w:ascii="Times New Roman" w:eastAsia="Times New Roman" w:hAnsi="Times New Roman" w:cs="Times New Roman"/>
+          <w:color w:val="000000" w:themeColor="text1"/>
+          <w:sz w:val="24"/>
+          <w:szCs w:val="24"/>
+        </w:rPr>
+        <w:t>You can change the most recent commit message using the git commit --amend command.</w:t>
       </w:r>
     </w:p>
     <w:p>
@@ -41831,18 +41839,11 @@
         <w:spacing w:after="0" w:line="240" w:lineRule="auto"/>
         <w:rPr>
           <w:rFonts w:ascii="Lucida Console" w:hAnsi="Lucida Console" w:cs="Lucida Console"/>
-          <w:sz w:val="18"/>
-          <w:szCs w:val="18"/>
-        </w:rPr>
-      </w:pPr>
-      <w:r>
-        <w:rPr>
-          <w:rFonts w:ascii="Lucida Console" w:hAnsi="Lucida Console" w:cs="Lucida Console"/>
-          <w:sz w:val="18"/>
-          <w:szCs w:val="18"/>
-        </w:rPr>
-        <w:t xml:space="preserve"> create mode 100644 mno</w:t>
-      </w:r>
+          <w:color w:val="00BF00"/>
+          <w:sz w:val="18"/>
+          <w:szCs w:val="18"/>
+        </w:rPr>
+      </w:pPr>
     </w:p>
     <w:p>
       <w:pPr>
@@ -41852,49 +41853,46 @@
         <w:spacing w:after="0" w:line="240" w:lineRule="auto"/>
         <w:rPr>
           <w:rFonts w:ascii="Lucida Console" w:hAnsi="Lucida Console" w:cs="Lucida Console"/>
-          <w:sz w:val="18"/>
-          <w:szCs w:val="18"/>
-        </w:rPr>
-      </w:pPr>
-    </w:p>
-    <w:p>
-      <w:pPr>
-        <w:shd w:val="clear" w:color="auto" w:fill="FFFFFF"/>
-        <w:spacing w:after="0" w:line="240" w:lineRule="auto"/>
-        <w:textAlignment w:val="baseline"/>
-        <w:rPr>
-          <w:rFonts w:ascii="Times New Roman" w:eastAsia="Times New Roman" w:hAnsi="Times New Roman" w:cs="Times New Roman"/>
-          <w:color w:val="000000" w:themeColor="text1"/>
-          <w:sz w:val="24"/>
-          <w:szCs w:val="24"/>
-        </w:rPr>
-      </w:pPr>
-      <w:r>
-        <w:rPr>
-          <w:rFonts w:ascii="Times New Roman" w:eastAsia="Times New Roman" w:hAnsi="Times New Roman" w:cs="Times New Roman"/>
-          <w:color w:val="000000" w:themeColor="text1"/>
-          <w:sz w:val="24"/>
-          <w:szCs w:val="24"/>
-        </w:rPr>
-        <w:t xml:space="preserve">To change the </w:t>
-      </w:r>
-      <w:r>
-        <w:rPr>
-          <w:rFonts w:ascii="Times New Roman" w:eastAsia="Times New Roman" w:hAnsi="Times New Roman" w:cs="Times New Roman"/>
-          <w:color w:val="000000" w:themeColor="text1"/>
-          <w:sz w:val="24"/>
-          <w:szCs w:val="24"/>
-        </w:rPr>
-        <w:t>commit message</w:t>
-      </w:r>
-      <w:r>
-        <w:rPr>
-          <w:rFonts w:ascii="Times New Roman" w:eastAsia="Times New Roman" w:hAnsi="Times New Roman" w:cs="Times New Roman"/>
-          <w:color w:val="000000" w:themeColor="text1"/>
-          <w:sz w:val="24"/>
-          <w:szCs w:val="24"/>
-        </w:rPr>
-        <w:t>, use the below command,</w:t>
+          <w:color w:val="00BFBF"/>
+          <w:sz w:val="18"/>
+          <w:szCs w:val="18"/>
+        </w:rPr>
+      </w:pPr>
+      <w:r>
+        <w:rPr>
+          <w:rFonts w:ascii="Lucida Console" w:hAnsi="Lucida Console" w:cs="Lucida Console"/>
+          <w:color w:val="00BF00"/>
+          <w:sz w:val="18"/>
+          <w:szCs w:val="18"/>
+        </w:rPr>
+        <w:t xml:space="preserve">mdodda@GUEST152 </w:t>
+      </w:r>
+      <w:r>
+        <w:rPr>
+          <w:rFonts w:ascii="Lucida Console" w:hAnsi="Lucida Console" w:cs="Lucida Console"/>
+          <w:color w:val="BF00BF"/>
+          <w:sz w:val="18"/>
+          <w:szCs w:val="18"/>
+        </w:rPr>
+        <w:t xml:space="preserve">MINGW64 </w:t>
+      </w:r>
+      <w:r>
+        <w:rPr>
+          <w:rFonts w:ascii="Lucida Console" w:hAnsi="Lucida Console" w:cs="Lucida Console"/>
+          <w:color w:val="BFBF00"/>
+          <w:sz w:val="18"/>
+          <w:szCs w:val="18"/>
+        </w:rPr>
+        <w:t>/e/MyGitProject</w:t>
+      </w:r>
+      <w:r>
+        <w:rPr>
+          <w:rFonts w:ascii="Lucida Console" w:hAnsi="Lucida Console" w:cs="Lucida Console"/>
+          <w:color w:val="00BFBF"/>
+          <w:sz w:val="18"/>
+          <w:szCs w:val="18"/>
+        </w:rPr>
+        <w:t xml:space="preserve"> (master)</w:t>
       </w:r>
     </w:p>
     <w:p>
@@ -41909,6 +41907,14 @@
           <w:szCs w:val="18"/>
         </w:rPr>
       </w:pPr>
+      <w:r>
+        <w:rPr>
+          <w:rFonts w:ascii="Lucida Console" w:hAnsi="Lucida Console" w:cs="Lucida Console"/>
+          <w:sz w:val="18"/>
+          <w:szCs w:val="18"/>
+        </w:rPr>
+        <w:t>$ git commit -m "added file mn"</w:t>
+      </w:r>
     </w:p>
     <w:p>
       <w:pPr>
@@ -41922,6 +41928,14 @@
           <w:szCs w:val="18"/>
         </w:rPr>
       </w:pPr>
+      <w:r>
+        <w:rPr>
+          <w:rFonts w:ascii="Lucida Console" w:hAnsi="Lucida Console" w:cs="Lucida Console"/>
+          <w:sz w:val="18"/>
+          <w:szCs w:val="18"/>
+        </w:rPr>
+        <w:t>[master 20ce92e] added file mn</w:t>
+      </w:r>
     </w:p>
     <w:p>
       <w:pPr>
@@ -41931,46 +41945,17 @@
         <w:spacing w:after="0" w:line="240" w:lineRule="auto"/>
         <w:rPr>
           <w:rFonts w:ascii="Lucida Console" w:hAnsi="Lucida Console" w:cs="Lucida Console"/>
-          <w:color w:val="00BFBF"/>
-          <w:sz w:val="18"/>
-          <w:szCs w:val="18"/>
-        </w:rPr>
-      </w:pPr>
-      <w:r>
-        <w:rPr>
-          <w:rFonts w:ascii="Lucida Console" w:hAnsi="Lucida Console" w:cs="Lucida Console"/>
-          <w:color w:val="00BF00"/>
-          <w:sz w:val="18"/>
-          <w:szCs w:val="18"/>
-        </w:rPr>
-        <w:t xml:space="preserve">mdodda@GUEST152 </w:t>
-      </w:r>
-      <w:r>
-        <w:rPr>
-          <w:rFonts w:ascii="Lucida Console" w:hAnsi="Lucida Console" w:cs="Lucida Console"/>
-          <w:color w:val="BF00BF"/>
-          <w:sz w:val="18"/>
-          <w:szCs w:val="18"/>
-        </w:rPr>
-        <w:t xml:space="preserve">MINGW64 </w:t>
-      </w:r>
-      <w:r>
-        <w:rPr>
-          <w:rFonts w:ascii="Lucida Console" w:hAnsi="Lucida Console" w:cs="Lucida Console"/>
-          <w:color w:val="BFBF00"/>
-          <w:sz w:val="18"/>
-          <w:szCs w:val="18"/>
-        </w:rPr>
-        <w:t>/e/MyGitProject</w:t>
-      </w:r>
-      <w:r>
-        <w:rPr>
-          <w:rFonts w:ascii="Lucida Console" w:hAnsi="Lucida Console" w:cs="Lucida Console"/>
-          <w:color w:val="00BFBF"/>
-          <w:sz w:val="18"/>
-          <w:szCs w:val="18"/>
-        </w:rPr>
-        <w:t xml:space="preserve"> (master)</w:t>
+          <w:sz w:val="18"/>
+          <w:szCs w:val="18"/>
+        </w:rPr>
+      </w:pPr>
+      <w:r>
+        <w:rPr>
+          <w:rFonts w:ascii="Lucida Console" w:hAnsi="Lucida Console" w:cs="Lucida Console"/>
+          <w:sz w:val="18"/>
+          <w:szCs w:val="18"/>
+        </w:rPr>
+        <w:t xml:space="preserve"> 1 file changed, 1 insertion(+)</w:t>
       </w:r>
     </w:p>
     <w:p>
@@ -41981,6 +41966,156 @@
         <w:spacing w:after="0" w:line="240" w:lineRule="auto"/>
         <w:rPr>
           <w:rFonts w:ascii="Lucida Console" w:hAnsi="Lucida Console" w:cs="Lucida Console"/>
+          <w:sz w:val="18"/>
+          <w:szCs w:val="18"/>
+        </w:rPr>
+      </w:pPr>
+      <w:r>
+        <w:rPr>
+          <w:rFonts w:ascii="Lucida Console" w:hAnsi="Lucida Console" w:cs="Lucida Console"/>
+          <w:sz w:val="18"/>
+          <w:szCs w:val="18"/>
+        </w:rPr>
+        <w:t xml:space="preserve"> create mode 100644 mno</w:t>
+      </w:r>
+    </w:p>
+    <w:p>
+      <w:pPr>
+        <w:autoSpaceDE w:val="0"/>
+        <w:autoSpaceDN w:val="0"/>
+        <w:adjustRightInd w:val="0"/>
+        <w:spacing w:after="0" w:line="240" w:lineRule="auto"/>
+        <w:rPr>
+          <w:rFonts w:ascii="Lucida Console" w:hAnsi="Lucida Console" w:cs="Lucida Console"/>
+          <w:sz w:val="18"/>
+          <w:szCs w:val="18"/>
+        </w:rPr>
+      </w:pPr>
+    </w:p>
+    <w:p>
+      <w:pPr>
+        <w:shd w:val="clear" w:color="auto" w:fill="FFFFFF"/>
+        <w:spacing w:after="0" w:line="240" w:lineRule="auto"/>
+        <w:textAlignment w:val="baseline"/>
+        <w:rPr>
+          <w:rFonts w:ascii="Times New Roman" w:eastAsia="Times New Roman" w:hAnsi="Times New Roman" w:cs="Times New Roman"/>
+          <w:color w:val="000000" w:themeColor="text1"/>
+          <w:sz w:val="24"/>
+          <w:szCs w:val="24"/>
+        </w:rPr>
+      </w:pPr>
+      <w:r>
+        <w:rPr>
+          <w:rFonts w:ascii="Times New Roman" w:eastAsia="Times New Roman" w:hAnsi="Times New Roman" w:cs="Times New Roman"/>
+          <w:color w:val="000000" w:themeColor="text1"/>
+          <w:sz w:val="24"/>
+          <w:szCs w:val="24"/>
+        </w:rPr>
+        <w:t xml:space="preserve">To change the </w:t>
+      </w:r>
+      <w:r>
+        <w:rPr>
+          <w:rFonts w:ascii="Times New Roman" w:eastAsia="Times New Roman" w:hAnsi="Times New Roman" w:cs="Times New Roman"/>
+          <w:color w:val="000000" w:themeColor="text1"/>
+          <w:sz w:val="24"/>
+          <w:szCs w:val="24"/>
+        </w:rPr>
+        <w:t>commit message</w:t>
+      </w:r>
+      <w:r>
+        <w:rPr>
+          <w:rFonts w:ascii="Times New Roman" w:eastAsia="Times New Roman" w:hAnsi="Times New Roman" w:cs="Times New Roman"/>
+          <w:color w:val="000000" w:themeColor="text1"/>
+          <w:sz w:val="24"/>
+          <w:szCs w:val="24"/>
+        </w:rPr>
+        <w:t>, use the below command,</w:t>
+      </w:r>
+    </w:p>
+    <w:p>
+      <w:pPr>
+        <w:autoSpaceDE w:val="0"/>
+        <w:autoSpaceDN w:val="0"/>
+        <w:adjustRightInd w:val="0"/>
+        <w:spacing w:after="0" w:line="240" w:lineRule="auto"/>
+        <w:rPr>
+          <w:rFonts w:ascii="Lucida Console" w:hAnsi="Lucida Console" w:cs="Lucida Console"/>
+          <w:sz w:val="18"/>
+          <w:szCs w:val="18"/>
+        </w:rPr>
+      </w:pPr>
+    </w:p>
+    <w:p>
+      <w:pPr>
+        <w:autoSpaceDE w:val="0"/>
+        <w:autoSpaceDN w:val="0"/>
+        <w:adjustRightInd w:val="0"/>
+        <w:spacing w:after="0" w:line="240" w:lineRule="auto"/>
+        <w:rPr>
+          <w:rFonts w:ascii="Lucida Console" w:hAnsi="Lucida Console" w:cs="Lucida Console"/>
+          <w:sz w:val="18"/>
+          <w:szCs w:val="18"/>
+        </w:rPr>
+      </w:pPr>
+    </w:p>
+    <w:p>
+      <w:pPr>
+        <w:autoSpaceDE w:val="0"/>
+        <w:autoSpaceDN w:val="0"/>
+        <w:adjustRightInd w:val="0"/>
+        <w:spacing w:after="0" w:line="240" w:lineRule="auto"/>
+        <w:rPr>
+          <w:rFonts w:ascii="Lucida Console" w:hAnsi="Lucida Console" w:cs="Lucida Console"/>
+          <w:color w:val="00BFBF"/>
+          <w:sz w:val="18"/>
+          <w:szCs w:val="18"/>
+        </w:rPr>
+      </w:pPr>
+      <w:r>
+        <w:rPr>
+          <w:rFonts w:ascii="Lucida Console" w:hAnsi="Lucida Console" w:cs="Lucida Console"/>
+          <w:color w:val="00BF00"/>
+          <w:sz w:val="18"/>
+          <w:szCs w:val="18"/>
+        </w:rPr>
+        <w:t xml:space="preserve">mdodda@GUEST152 </w:t>
+      </w:r>
+      <w:r>
+        <w:rPr>
+          <w:rFonts w:ascii="Lucida Console" w:hAnsi="Lucida Console" w:cs="Lucida Console"/>
+          <w:color w:val="BF00BF"/>
+          <w:sz w:val="18"/>
+          <w:szCs w:val="18"/>
+        </w:rPr>
+        <w:t xml:space="preserve">MINGW64 </w:t>
+      </w:r>
+      <w:r>
+        <w:rPr>
+          <w:rFonts w:ascii="Lucida Console" w:hAnsi="Lucida Console" w:cs="Lucida Console"/>
+          <w:color w:val="BFBF00"/>
+          <w:sz w:val="18"/>
+          <w:szCs w:val="18"/>
+        </w:rPr>
+        <w:t>/e/MyGitProject</w:t>
+      </w:r>
+      <w:r>
+        <w:rPr>
+          <w:rFonts w:ascii="Lucida Console" w:hAnsi="Lucida Console" w:cs="Lucida Console"/>
+          <w:color w:val="00BFBF"/>
+          <w:sz w:val="18"/>
+          <w:szCs w:val="18"/>
+        </w:rPr>
+        <w:t xml:space="preserve"> (master)</w:t>
+      </w:r>
+    </w:p>
+    <w:p>
+      <w:pPr>
+        <w:autoSpaceDE w:val="0"/>
+        <w:autoSpaceDN w:val="0"/>
+        <w:adjustRightInd w:val="0"/>
+        <w:spacing w:after="0" w:line="240" w:lineRule="auto"/>
+        <w:rPr>
+          <w:rFonts w:ascii="Lucida Console" w:hAnsi="Lucida Console" w:cs="Lucida Console"/>
           <w:color w:val="FF0000"/>
           <w:sz w:val="18"/>
           <w:szCs w:val="18"/>
@@ -42028,7 +42163,16 @@
           <w:sz w:val="24"/>
           <w:szCs w:val="24"/>
         </w:rPr>
-        <w:t>Once above command is given, then the editor is opened and there we can change the commit message after entering into the insert mode - i</w:t>
+        <w:t>Once above command is given, then the editor is opened and there we can change the commit message after e</w:t>
+      </w:r>
+      <w:r>
+        <w:rPr>
+          <w:rFonts w:ascii="Times New Roman" w:eastAsia="Times New Roman" w:hAnsi="Times New Roman" w:cs="Times New Roman"/>
+          <w:color w:val="000000" w:themeColor="text1"/>
+          <w:sz w:val="24"/>
+          <w:szCs w:val="24"/>
+        </w:rPr>
+        <w:t>ntering into the insert mode – “i”</w:t>
       </w:r>
     </w:p>
     <w:p>
@@ -42109,8 +42253,6 @@
           <w:szCs w:val="18"/>
         </w:rPr>
       </w:pPr>
-      <w:bookmarkStart w:id="0" w:name="_GoBack"/>
-      <w:bookmarkEnd w:id="0"/>
       <w:r>
         <w:rPr>
           <w:rFonts w:ascii="Lucida Console" w:hAnsi="Lucida Console" w:cs="Lucida Console"/>
@@ -42208,19 +42350,15 @@
           <w:szCs w:val="24"/>
         </w:rPr>
       </w:pPr>
-    </w:p>
-    <w:p>
-      <w:pPr>
-        <w:shd w:val="clear" w:color="auto" w:fill="FFFFFF"/>
-        <w:spacing w:after="0" w:line="240" w:lineRule="auto"/>
-        <w:textAlignment w:val="baseline"/>
+      <w:r>
         <w:rPr>
           <w:rFonts w:ascii="Times New Roman" w:eastAsia="Times New Roman" w:hAnsi="Times New Roman" w:cs="Times New Roman"/>
           <w:color w:val="000000" w:themeColor="text1"/>
           <w:sz w:val="24"/>
           <w:szCs w:val="24"/>
         </w:rPr>
-      </w:pPr>
+        <w:t>Now c</w:t>
+      </w:r>
       <w:r>
         <w:rPr>
           <w:rFonts w:ascii="Times New Roman" w:eastAsia="Times New Roman" w:hAnsi="Times New Roman" w:cs="Times New Roman"/>
@@ -42228,17 +42366,2316 @@
           <w:sz w:val="24"/>
           <w:szCs w:val="24"/>
         </w:rPr>
-        <w:t>Now c</w:t>
-      </w:r>
-      <w:r>
+        <w:t>heck the commit message has been changed.</w:t>
+      </w:r>
+    </w:p>
+    <w:p>
+      <w:pPr>
+        <w:shd w:val="clear" w:color="auto" w:fill="FFFFFF"/>
+        <w:spacing w:after="0" w:line="240" w:lineRule="auto"/>
+        <w:textAlignment w:val="baseline"/>
         <w:rPr>
           <w:rFonts w:ascii="Times New Roman" w:eastAsia="Times New Roman" w:hAnsi="Times New Roman" w:cs="Times New Roman"/>
           <w:color w:val="000000" w:themeColor="text1"/>
           <w:sz w:val="24"/>
           <w:szCs w:val="24"/>
         </w:rPr>
-        <w:t>heck the commit message has been changed.</w:t>
-      </w:r>
+      </w:pPr>
+      <w:r>
+        <w:rPr>
+          <w:rFonts w:ascii="Times New Roman" w:eastAsia="Times New Roman" w:hAnsi="Times New Roman" w:cs="Times New Roman"/>
+          <w:color w:val="000000" w:themeColor="text1"/>
+          <w:sz w:val="24"/>
+          <w:szCs w:val="24"/>
+        </w:rPr>
+        <w:t>The above procedure is for the commits those are not pushed online i.e., not pushed into github.</w:t>
+      </w:r>
+    </w:p>
+    <w:p>
+      <w:pPr>
+        <w:pStyle w:val="Heading1"/>
+        <w:shd w:val="clear" w:color="auto" w:fill="FFFFFF"/>
+        <w:spacing w:after="0"/>
+        <w:rPr>
+          <w:bCs w:val="0"/>
+          <w:sz w:val="24"/>
+          <w:szCs w:val="24"/>
+        </w:rPr>
+      </w:pPr>
+      <w:r>
+        <w:rPr>
+          <w:bCs w:val="0"/>
+          <w:sz w:val="24"/>
+          <w:szCs w:val="24"/>
+        </w:rPr>
+        <w:lastRenderedPageBreak/>
+        <w:t>Amending the message of the most recently pushed commit</w:t>
+      </w:r>
+      <w:r>
+        <w:rPr>
+          <w:bCs w:val="0"/>
+          <w:sz w:val="24"/>
+          <w:szCs w:val="24"/>
+        </w:rPr>
+        <w:t>:</w:t>
+      </w:r>
+    </w:p>
+    <w:p>
+      <w:pPr>
+        <w:pStyle w:val="ListParagraph"/>
+        <w:numPr>
+          <w:ilvl w:val="0"/>
+          <w:numId w:val="33"/>
+        </w:numPr>
+        <w:shd w:val="clear" w:color="auto" w:fill="FFFFFF"/>
+        <w:spacing w:after="0" w:line="240" w:lineRule="auto"/>
+        <w:textAlignment w:val="baseline"/>
+        <w:rPr>
+          <w:rFonts w:ascii="Times New Roman" w:eastAsia="Times New Roman" w:hAnsi="Times New Roman" w:cs="Times New Roman"/>
+          <w:color w:val="000000" w:themeColor="text1"/>
+          <w:sz w:val="24"/>
+          <w:szCs w:val="24"/>
+        </w:rPr>
+      </w:pPr>
+      <w:r>
+        <w:rPr>
+          <w:rFonts w:ascii="Times New Roman" w:eastAsia="Times New Roman" w:hAnsi="Times New Roman" w:cs="Times New Roman"/>
+          <w:color w:val="000000" w:themeColor="text1"/>
+          <w:sz w:val="24"/>
+          <w:szCs w:val="24"/>
+        </w:rPr>
+        <w:t>Follow the steps above to amend the commit message.</w:t>
+      </w:r>
+    </w:p>
+    <w:p>
+      <w:pPr>
+        <w:pStyle w:val="ListParagraph"/>
+        <w:numPr>
+          <w:ilvl w:val="0"/>
+          <w:numId w:val="33"/>
+        </w:numPr>
+        <w:shd w:val="clear" w:color="auto" w:fill="FFFFFF"/>
+        <w:spacing w:after="0" w:line="240" w:lineRule="auto"/>
+        <w:textAlignment w:val="baseline"/>
+        <w:rPr>
+          <w:rFonts w:ascii="Times New Roman" w:eastAsia="Times New Roman" w:hAnsi="Times New Roman" w:cs="Times New Roman"/>
+          <w:color w:val="000000" w:themeColor="text1"/>
+          <w:sz w:val="24"/>
+          <w:szCs w:val="24"/>
+        </w:rPr>
+      </w:pPr>
+      <w:r>
+        <w:rPr>
+          <w:rFonts w:ascii="Times New Roman" w:eastAsia="Times New Roman" w:hAnsi="Times New Roman" w:cs="Times New Roman"/>
+          <w:color w:val="000000" w:themeColor="text1"/>
+          <w:sz w:val="24"/>
+          <w:szCs w:val="24"/>
+        </w:rPr>
+        <w:t xml:space="preserve">Use the push </w:t>
+      </w:r>
+      <w:r>
+        <w:rPr>
+          <w:rFonts w:ascii="Times New Roman" w:eastAsia="Times New Roman" w:hAnsi="Times New Roman" w:cs="Times New Roman"/>
+          <w:color w:val="000000" w:themeColor="text1"/>
+          <w:sz w:val="24"/>
+          <w:szCs w:val="24"/>
+        </w:rPr>
+        <w:t>–</w:t>
+      </w:r>
+      <w:r>
+        <w:rPr>
+          <w:rFonts w:ascii="Times New Roman" w:eastAsia="Times New Roman" w:hAnsi="Times New Roman" w:cs="Times New Roman"/>
+          <w:color w:val="000000" w:themeColor="text1"/>
+          <w:sz w:val="24"/>
+          <w:szCs w:val="24"/>
+        </w:rPr>
+        <w:t>force</w:t>
+      </w:r>
+      <w:r>
+        <w:rPr>
+          <w:rFonts w:ascii="Times New Roman" w:eastAsia="Times New Roman" w:hAnsi="Times New Roman" w:cs="Times New Roman"/>
+          <w:color w:val="000000" w:themeColor="text1"/>
+          <w:sz w:val="24"/>
+          <w:szCs w:val="24"/>
+        </w:rPr>
+        <w:t xml:space="preserve"> or -f</w:t>
+      </w:r>
+      <w:r>
+        <w:rPr>
+          <w:rFonts w:ascii="Times New Roman" w:eastAsia="Times New Roman" w:hAnsi="Times New Roman" w:cs="Times New Roman"/>
+          <w:color w:val="000000" w:themeColor="text1"/>
+          <w:sz w:val="24"/>
+          <w:szCs w:val="24"/>
+        </w:rPr>
+        <w:t xml:space="preserve"> command to force push over the old commit.</w:t>
+      </w:r>
+    </w:p>
+    <w:p>
+      <w:pPr>
+        <w:shd w:val="clear" w:color="auto" w:fill="FFFFFF"/>
+        <w:spacing w:after="0" w:line="240" w:lineRule="auto"/>
+        <w:textAlignment w:val="baseline"/>
+        <w:rPr>
+          <w:rFonts w:ascii="Times New Roman" w:eastAsia="Times New Roman" w:hAnsi="Times New Roman" w:cs="Times New Roman"/>
+          <w:b/>
+          <w:color w:val="FF0000"/>
+          <w:sz w:val="24"/>
+          <w:szCs w:val="24"/>
+        </w:rPr>
+      </w:pPr>
+      <w:r>
+        <w:rPr>
+          <w:rFonts w:ascii="Times New Roman" w:eastAsia="Times New Roman" w:hAnsi="Times New Roman" w:cs="Times New Roman"/>
+          <w:color w:val="FF0000"/>
+          <w:sz w:val="24"/>
+          <w:szCs w:val="24"/>
+        </w:rPr>
+        <w:t xml:space="preserve">   </w:t>
+      </w:r>
+      <w:r>
+        <w:rPr>
+          <w:rFonts w:ascii="Times New Roman" w:eastAsia="Times New Roman" w:hAnsi="Times New Roman" w:cs="Times New Roman"/>
+          <w:color w:val="FF0000"/>
+          <w:sz w:val="24"/>
+          <w:szCs w:val="24"/>
+        </w:rPr>
+        <w:t xml:space="preserve">          </w:t>
+      </w:r>
+      <w:r>
+        <w:rPr>
+          <w:rFonts w:ascii="Times New Roman" w:eastAsia="Times New Roman" w:hAnsi="Times New Roman" w:cs="Times New Roman"/>
+          <w:b/>
+          <w:color w:val="FF0000"/>
+          <w:sz w:val="24"/>
+          <w:szCs w:val="24"/>
+        </w:rPr>
+        <w:t xml:space="preserve">git push </w:t>
+      </w:r>
+      <w:r>
+        <w:rPr>
+          <w:rFonts w:ascii="Times New Roman" w:eastAsia="Times New Roman" w:hAnsi="Times New Roman" w:cs="Times New Roman"/>
+          <w:b/>
+          <w:color w:val="FF0000"/>
+          <w:sz w:val="24"/>
+          <w:szCs w:val="24"/>
+        </w:rPr>
+        <w:t>-</w:t>
+      </w:r>
+      <w:r>
+        <w:rPr>
+          <w:rFonts w:ascii="Times New Roman" w:eastAsia="Times New Roman" w:hAnsi="Times New Roman" w:cs="Times New Roman"/>
+          <w:b/>
+          <w:color w:val="FF0000"/>
+          <w:sz w:val="24"/>
+          <w:szCs w:val="24"/>
+        </w:rPr>
+        <w:t>f origin master</w:t>
+      </w:r>
+    </w:p>
+    <w:p>
+      <w:pPr>
+        <w:pStyle w:val="Heading1"/>
+        <w:shd w:val="clear" w:color="auto" w:fill="FFFFFF"/>
+        <w:spacing w:before="0" w:beforeAutospacing="0" w:after="0" w:afterAutospacing="0"/>
+        <w:rPr>
+          <w:rFonts w:ascii="Lucida Console" w:eastAsiaTheme="minorHAnsi" w:hAnsi="Lucida Console" w:cs="Lucida Console"/>
+          <w:b w:val="0"/>
+          <w:bCs w:val="0"/>
+          <w:color w:val="00BF00"/>
+          <w:kern w:val="0"/>
+          <w:sz w:val="18"/>
+          <w:szCs w:val="18"/>
+        </w:rPr>
+      </w:pPr>
+    </w:p>
+    <w:p>
+      <w:pPr>
+        <w:pStyle w:val="Heading1"/>
+        <w:shd w:val="clear" w:color="auto" w:fill="FFFFFF"/>
+        <w:spacing w:after="0"/>
+        <w:rPr>
+          <w:bCs w:val="0"/>
+          <w:sz w:val="24"/>
+          <w:szCs w:val="24"/>
+        </w:rPr>
+      </w:pPr>
+      <w:r>
+        <w:rPr>
+          <w:bCs w:val="0"/>
+          <w:sz w:val="24"/>
+          <w:szCs w:val="24"/>
+        </w:rPr>
+        <w:t>Amending older commit messages:</w:t>
+      </w:r>
+    </w:p>
+    <w:p>
+      <w:pPr>
+        <w:pStyle w:val="Heading1"/>
+        <w:shd w:val="clear" w:color="auto" w:fill="FFFFFF"/>
+        <w:spacing w:before="0" w:beforeAutospacing="0" w:after="0" w:afterAutospacing="0"/>
+        <w:rPr>
+          <w:b w:val="0"/>
+          <w:bCs w:val="0"/>
+          <w:sz w:val="24"/>
+          <w:szCs w:val="24"/>
+        </w:rPr>
+      </w:pPr>
+      <w:r>
+        <w:rPr>
+          <w:b w:val="0"/>
+          <w:bCs w:val="0"/>
+          <w:sz w:val="24"/>
+          <w:szCs w:val="24"/>
+        </w:rPr>
+        <w:t>If you have already pushed the commit to GitHub, you will have to force push a commit with an amended message.</w:t>
+      </w:r>
+    </w:p>
+    <w:p>
+      <w:pPr>
+        <w:pStyle w:val="Heading1"/>
+        <w:shd w:val="clear" w:color="auto" w:fill="FFFFFF"/>
+        <w:spacing w:before="0" w:beforeAutospacing="0" w:after="0" w:afterAutospacing="0"/>
+        <w:rPr>
+          <w:bCs w:val="0"/>
+          <w:sz w:val="24"/>
+          <w:szCs w:val="24"/>
+        </w:rPr>
+      </w:pPr>
+    </w:p>
+    <w:p>
+      <w:pPr>
+        <w:pStyle w:val="Heading1"/>
+        <w:shd w:val="clear" w:color="auto" w:fill="FFFFFF"/>
+        <w:spacing w:before="0" w:beforeAutospacing="0" w:after="0" w:afterAutospacing="0"/>
+        <w:rPr>
+          <w:bCs w:val="0"/>
+          <w:sz w:val="24"/>
+          <w:szCs w:val="24"/>
+        </w:rPr>
+      </w:pPr>
+      <w:r>
+        <w:rPr>
+          <w:bCs w:val="0"/>
+          <w:sz w:val="24"/>
+          <w:szCs w:val="24"/>
+        </w:rPr>
+        <w:t>Procedure to c</w:t>
+      </w:r>
+      <w:r>
+        <w:rPr>
+          <w:bCs w:val="0"/>
+          <w:sz w:val="24"/>
+          <w:szCs w:val="24"/>
+        </w:rPr>
+        <w:t xml:space="preserve">hange/amend </w:t>
+      </w:r>
+      <w:r>
+        <w:rPr>
+          <w:bCs w:val="0"/>
+          <w:sz w:val="24"/>
+          <w:szCs w:val="24"/>
+        </w:rPr>
+        <w:t xml:space="preserve">git commit message after a file is </w:t>
+      </w:r>
+      <w:r>
+        <w:rPr>
+          <w:bCs w:val="0"/>
+          <w:sz w:val="24"/>
+          <w:szCs w:val="24"/>
+        </w:rPr>
+        <w:t>push</w:t>
+      </w:r>
+      <w:r>
+        <w:rPr>
+          <w:bCs w:val="0"/>
+          <w:sz w:val="24"/>
+          <w:szCs w:val="24"/>
+        </w:rPr>
+        <w:t>ed</w:t>
+      </w:r>
+      <w:r>
+        <w:rPr>
+          <w:bCs w:val="0"/>
+          <w:sz w:val="24"/>
+          <w:szCs w:val="24"/>
+        </w:rPr>
+        <w:t xml:space="preserve"> into </w:t>
+      </w:r>
+      <w:r>
+        <w:rPr>
+          <w:bCs w:val="0"/>
+          <w:sz w:val="24"/>
+          <w:szCs w:val="24"/>
+        </w:rPr>
+        <w:t>GitHub</w:t>
+      </w:r>
+      <w:r>
+        <w:rPr>
+          <w:bCs w:val="0"/>
+          <w:sz w:val="24"/>
+          <w:szCs w:val="24"/>
+        </w:rPr>
+        <w:t>:</w:t>
+      </w:r>
+    </w:p>
+    <w:p>
+      <w:pPr>
+        <w:autoSpaceDE w:val="0"/>
+        <w:autoSpaceDN w:val="0"/>
+        <w:adjustRightInd w:val="0"/>
+        <w:spacing w:after="0" w:line="240" w:lineRule="auto"/>
+        <w:rPr>
+          <w:rFonts w:ascii="Lucida Console" w:hAnsi="Lucida Console" w:cs="Lucida Console"/>
+          <w:color w:val="00BF00"/>
+          <w:sz w:val="18"/>
+          <w:szCs w:val="18"/>
+        </w:rPr>
+      </w:pPr>
+    </w:p>
+    <w:p>
+      <w:pPr>
+        <w:autoSpaceDE w:val="0"/>
+        <w:autoSpaceDN w:val="0"/>
+        <w:adjustRightInd w:val="0"/>
+        <w:spacing w:after="0" w:line="240" w:lineRule="auto"/>
+        <w:rPr>
+          <w:rFonts w:ascii="Lucida Console" w:hAnsi="Lucida Console" w:cs="Lucida Console"/>
+          <w:color w:val="00BF00"/>
+          <w:sz w:val="18"/>
+          <w:szCs w:val="18"/>
+        </w:rPr>
+      </w:pPr>
+    </w:p>
+    <w:p>
+      <w:pPr>
+        <w:autoSpaceDE w:val="0"/>
+        <w:autoSpaceDN w:val="0"/>
+        <w:adjustRightInd w:val="0"/>
+        <w:spacing w:after="0" w:line="240" w:lineRule="auto"/>
+        <w:rPr>
+          <w:rFonts w:ascii="Times New Roman" w:hAnsi="Times New Roman" w:cs="Times New Roman"/>
+          <w:sz w:val="24"/>
+          <w:szCs w:val="24"/>
+        </w:rPr>
+      </w:pPr>
+      <w:r>
+        <w:rPr>
+          <w:rFonts w:ascii="Times New Roman" w:hAnsi="Times New Roman" w:cs="Times New Roman"/>
+          <w:sz w:val="24"/>
+          <w:szCs w:val="24"/>
+        </w:rPr>
+        <w:t xml:space="preserve">Open </w:t>
+      </w:r>
+      <w:r>
+        <w:rPr>
+          <w:rFonts w:ascii="Times New Roman" w:hAnsi="Times New Roman" w:cs="Times New Roman"/>
+          <w:sz w:val="24"/>
+          <w:szCs w:val="24"/>
+        </w:rPr>
+        <w:t>GitHub</w:t>
+      </w:r>
+      <w:r>
+        <w:rPr>
+          <w:rFonts w:ascii="Times New Roman" w:hAnsi="Times New Roman" w:cs="Times New Roman"/>
+          <w:sz w:val="24"/>
+          <w:szCs w:val="24"/>
+        </w:rPr>
+        <w:t xml:space="preserve"> account</w:t>
+      </w:r>
+      <w:r>
+        <w:rPr>
+          <w:rFonts w:ascii="Times New Roman" w:hAnsi="Times New Roman" w:cs="Times New Roman"/>
+          <w:sz w:val="24"/>
+          <w:szCs w:val="24"/>
+        </w:rPr>
+        <w:t xml:space="preserve"> &gt; click on</w:t>
+      </w:r>
+      <w:r>
+        <w:rPr>
+          <w:rFonts w:ascii="Times New Roman" w:hAnsi="Times New Roman" w:cs="Times New Roman"/>
+          <w:sz w:val="24"/>
+          <w:szCs w:val="24"/>
+        </w:rPr>
+        <w:t xml:space="preserve"> </w:t>
+      </w:r>
+      <w:r>
+        <w:rPr>
+          <w:rFonts w:ascii="Times New Roman" w:hAnsi="Times New Roman" w:cs="Times New Roman"/>
+          <w:sz w:val="24"/>
+          <w:szCs w:val="24"/>
+        </w:rPr>
+        <w:t>co</w:t>
+      </w:r>
+      <w:r>
+        <w:rPr>
+          <w:rFonts w:ascii="Times New Roman" w:hAnsi="Times New Roman" w:cs="Times New Roman"/>
+          <w:sz w:val="24"/>
+          <w:szCs w:val="24"/>
+        </w:rPr>
+        <w:t>m</w:t>
+      </w:r>
+      <w:r>
+        <w:rPr>
+          <w:rFonts w:ascii="Times New Roman" w:hAnsi="Times New Roman" w:cs="Times New Roman"/>
+          <w:sz w:val="24"/>
+          <w:szCs w:val="24"/>
+        </w:rPr>
+        <w:t xml:space="preserve">mits </w:t>
+      </w:r>
+      <w:r>
+        <w:rPr>
+          <w:rFonts w:ascii="Times New Roman" w:hAnsi="Times New Roman" w:cs="Times New Roman"/>
+          <w:sz w:val="24"/>
+          <w:szCs w:val="24"/>
+        </w:rPr>
+        <w:t>on left top</w:t>
+      </w:r>
+      <w:r>
+        <w:rPr>
+          <w:rFonts w:ascii="Times New Roman" w:hAnsi="Times New Roman" w:cs="Times New Roman"/>
+          <w:sz w:val="24"/>
+          <w:szCs w:val="24"/>
+        </w:rPr>
+        <w:t xml:space="preserve"> </w:t>
+      </w:r>
+      <w:r>
+        <w:rPr>
+          <w:rFonts w:ascii="Times New Roman" w:hAnsi="Times New Roman" w:cs="Times New Roman"/>
+          <w:sz w:val="24"/>
+          <w:szCs w:val="24"/>
+        </w:rPr>
+        <w:t>&gt; click on “older” at the bottom means older commits</w:t>
+      </w:r>
+    </w:p>
+    <w:p>
+      <w:pPr>
+        <w:autoSpaceDE w:val="0"/>
+        <w:autoSpaceDN w:val="0"/>
+        <w:adjustRightInd w:val="0"/>
+        <w:spacing w:after="0" w:line="240" w:lineRule="auto"/>
+        <w:rPr>
+          <w:rFonts w:ascii="Times New Roman" w:hAnsi="Times New Roman" w:cs="Times New Roman"/>
+          <w:sz w:val="24"/>
+          <w:szCs w:val="24"/>
+        </w:rPr>
+      </w:pPr>
+    </w:p>
+    <w:p>
+      <w:pPr>
+        <w:autoSpaceDE w:val="0"/>
+        <w:autoSpaceDN w:val="0"/>
+        <w:adjustRightInd w:val="0"/>
+        <w:spacing w:after="0" w:line="240" w:lineRule="auto"/>
+        <w:rPr>
+          <w:rFonts w:ascii="Times New Roman" w:hAnsi="Times New Roman" w:cs="Times New Roman"/>
+          <w:sz w:val="24"/>
+          <w:szCs w:val="24"/>
+        </w:rPr>
+      </w:pPr>
+      <w:r>
+        <w:rPr>
+          <w:rFonts w:ascii="Times New Roman" w:hAnsi="Times New Roman" w:cs="Times New Roman"/>
+          <w:sz w:val="24"/>
+          <w:szCs w:val="24"/>
+        </w:rPr>
+        <w:t xml:space="preserve">Then check </w:t>
+      </w:r>
+      <w:r>
+        <w:rPr>
+          <w:rFonts w:ascii="Times New Roman" w:hAnsi="Times New Roman" w:cs="Times New Roman"/>
+          <w:sz w:val="24"/>
+          <w:szCs w:val="24"/>
+        </w:rPr>
+        <w:t xml:space="preserve">for </w:t>
+      </w:r>
+      <w:r>
+        <w:rPr>
+          <w:rFonts w:ascii="Times New Roman" w:hAnsi="Times New Roman" w:cs="Times New Roman"/>
+          <w:sz w:val="24"/>
+          <w:szCs w:val="24"/>
+        </w:rPr>
+        <w:t>or pick up the commit</w:t>
+      </w:r>
+      <w:r>
+        <w:rPr>
+          <w:rFonts w:ascii="Times New Roman" w:hAnsi="Times New Roman" w:cs="Times New Roman"/>
+          <w:sz w:val="24"/>
+          <w:szCs w:val="24"/>
+        </w:rPr>
+        <w:t xml:space="preserve"> id</w:t>
+      </w:r>
+      <w:r>
+        <w:rPr>
+          <w:rFonts w:ascii="Times New Roman" w:hAnsi="Times New Roman" w:cs="Times New Roman"/>
+          <w:sz w:val="24"/>
+          <w:szCs w:val="24"/>
+        </w:rPr>
+        <w:t xml:space="preserve"> by clicking on the yellow mark as shown in the blow screenshot for which</w:t>
+      </w:r>
+      <w:r>
+        <w:rPr>
+          <w:rFonts w:ascii="Times New Roman" w:hAnsi="Times New Roman" w:cs="Times New Roman"/>
+          <w:sz w:val="24"/>
+          <w:szCs w:val="24"/>
+        </w:rPr>
+        <w:t xml:space="preserve"> you need to change the commit message.</w:t>
+      </w:r>
+    </w:p>
+    <w:p>
+      <w:pPr>
+        <w:autoSpaceDE w:val="0"/>
+        <w:autoSpaceDN w:val="0"/>
+        <w:adjustRightInd w:val="0"/>
+        <w:spacing w:after="0" w:line="240" w:lineRule="auto"/>
+        <w:rPr>
+          <w:rFonts w:ascii="Times New Roman" w:hAnsi="Times New Roman" w:cs="Times New Roman"/>
+          <w:sz w:val="24"/>
+          <w:szCs w:val="24"/>
+        </w:rPr>
+      </w:pPr>
+    </w:p>
+    <w:p>
+      <w:pPr>
+        <w:autoSpaceDE w:val="0"/>
+        <w:autoSpaceDN w:val="0"/>
+        <w:adjustRightInd w:val="0"/>
+        <w:spacing w:after="0" w:line="240" w:lineRule="auto"/>
+        <w:rPr>
+          <w:rFonts w:ascii="Lucida Console" w:hAnsi="Lucida Console" w:cs="Lucida Console"/>
+          <w:color w:val="00BF00"/>
+          <w:sz w:val="18"/>
+          <w:szCs w:val="18"/>
+        </w:rPr>
+      </w:pPr>
+    </w:p>
+    <w:p>
+      <w:pPr>
+        <w:autoSpaceDE w:val="0"/>
+        <w:autoSpaceDN w:val="0"/>
+        <w:adjustRightInd w:val="0"/>
+        <w:spacing w:after="0" w:line="240" w:lineRule="auto"/>
+        <w:rPr>
+          <w:rFonts w:ascii="Lucida Console" w:hAnsi="Lucida Console" w:cs="Lucida Console"/>
+          <w:color w:val="00BF00"/>
+          <w:sz w:val="18"/>
+          <w:szCs w:val="18"/>
+        </w:rPr>
+      </w:pPr>
+      <w:r>
+        <w:rPr>
+          <w:noProof/>
+        </w:rPr>
+        <w:drawing>
+          <wp:inline distT="0" distB="0" distL="0" distR="0" wp14:anchorId="14A1D31A" wp14:editId="675E4027">
+            <wp:extent cx="5943600" cy="479425"/>
+            <wp:effectExtent l="0" t="0" r="0" b="0"/>
+            <wp:docPr id="89" name="Picture 89"/>
+            <wp:cNvGraphicFramePr>
+              <a:graphicFrameLocks xmlns:a="http://schemas.openxmlformats.org/drawingml/2006/main" noChangeAspect="1"/>
+            </wp:cNvGraphicFramePr>
+            <a:graphic xmlns:a="http://schemas.openxmlformats.org/drawingml/2006/main">
+              <a:graphicData uri="http://schemas.openxmlformats.org/drawingml/2006/picture">
+                <pic:pic xmlns:pic="http://schemas.openxmlformats.org/drawingml/2006/picture">
+                  <pic:nvPicPr>
+                    <pic:cNvPr id="1" name=""/>
+                    <pic:cNvPicPr/>
+                  </pic:nvPicPr>
+                  <pic:blipFill>
+                    <a:blip r:embed="rId108"/>
+                    <a:stretch>
+                      <a:fillRect/>
+                    </a:stretch>
+                  </pic:blipFill>
+                  <pic:spPr>
+                    <a:xfrm>
+                      <a:off x="0" y="0"/>
+                      <a:ext cx="5943600" cy="479425"/>
+                    </a:xfrm>
+                    <a:prstGeom prst="rect">
+                      <a:avLst/>
+                    </a:prstGeom>
+                  </pic:spPr>
+                </pic:pic>
+              </a:graphicData>
+            </a:graphic>
+          </wp:inline>
+        </w:drawing>
+      </w:r>
+    </w:p>
+    <w:p>
+      <w:pPr>
+        <w:autoSpaceDE w:val="0"/>
+        <w:autoSpaceDN w:val="0"/>
+        <w:adjustRightInd w:val="0"/>
+        <w:spacing w:after="0" w:line="240" w:lineRule="auto"/>
+        <w:rPr>
+          <w:rFonts w:ascii="Lucida Console" w:hAnsi="Lucida Console" w:cs="Lucida Console"/>
+          <w:color w:val="00BF00"/>
+          <w:sz w:val="18"/>
+          <w:szCs w:val="18"/>
+        </w:rPr>
+      </w:pPr>
+    </w:p>
+    <w:p>
+      <w:pPr>
+        <w:autoSpaceDE w:val="0"/>
+        <w:autoSpaceDN w:val="0"/>
+        <w:adjustRightInd w:val="0"/>
+        <w:spacing w:after="0" w:line="240" w:lineRule="auto"/>
+        <w:rPr>
+          <w:rFonts w:ascii="Lucida Console" w:hAnsi="Lucida Console" w:cs="Lucida Console"/>
+          <w:color w:val="00BF00"/>
+          <w:sz w:val="18"/>
+          <w:szCs w:val="18"/>
+        </w:rPr>
+      </w:pPr>
+    </w:p>
+    <w:p>
+      <w:pPr>
+        <w:autoSpaceDE w:val="0"/>
+        <w:autoSpaceDN w:val="0"/>
+        <w:adjustRightInd w:val="0"/>
+        <w:spacing w:after="0" w:line="240" w:lineRule="auto"/>
+        <w:rPr>
+          <w:rFonts w:ascii="Lucida Console" w:hAnsi="Lucida Console" w:cs="Lucida Console"/>
+          <w:color w:val="00BF00"/>
+          <w:sz w:val="18"/>
+          <w:szCs w:val="18"/>
+        </w:rPr>
+      </w:pPr>
+    </w:p>
+    <w:p>
+      <w:pPr>
+        <w:autoSpaceDE w:val="0"/>
+        <w:autoSpaceDN w:val="0"/>
+        <w:adjustRightInd w:val="0"/>
+        <w:spacing w:after="0" w:line="240" w:lineRule="auto"/>
+        <w:rPr>
+          <w:rFonts w:ascii="Times New Roman" w:hAnsi="Times New Roman" w:cs="Times New Roman"/>
+          <w:sz w:val="24"/>
+          <w:szCs w:val="24"/>
+        </w:rPr>
+      </w:pPr>
+      <w:r>
+        <w:rPr>
+          <w:rFonts w:ascii="Times New Roman" w:hAnsi="Times New Roman" w:cs="Times New Roman"/>
+          <w:sz w:val="24"/>
+          <w:szCs w:val="24"/>
+        </w:rPr>
+        <w:t>If you need to amend the message for multiple commits or an older commit, you can use interactive rebase, then force push to change the commit history.</w:t>
+      </w:r>
+    </w:p>
+    <w:p>
+      <w:pPr>
+        <w:autoSpaceDE w:val="0"/>
+        <w:autoSpaceDN w:val="0"/>
+        <w:adjustRightInd w:val="0"/>
+        <w:spacing w:after="0" w:line="240" w:lineRule="auto"/>
+        <w:rPr>
+          <w:rFonts w:ascii="Times New Roman" w:hAnsi="Times New Roman" w:cs="Times New Roman"/>
+          <w:sz w:val="24"/>
+          <w:szCs w:val="24"/>
+        </w:rPr>
+      </w:pPr>
+    </w:p>
+    <w:p>
+      <w:pPr>
+        <w:pStyle w:val="ListParagraph"/>
+        <w:numPr>
+          <w:ilvl w:val="0"/>
+          <w:numId w:val="34"/>
+        </w:numPr>
+        <w:autoSpaceDE w:val="0"/>
+        <w:autoSpaceDN w:val="0"/>
+        <w:adjustRightInd w:val="0"/>
+        <w:spacing w:after="0" w:line="240" w:lineRule="auto"/>
+        <w:rPr>
+          <w:rFonts w:ascii="Times New Roman" w:hAnsi="Times New Roman" w:cs="Times New Roman"/>
+          <w:sz w:val="24"/>
+          <w:szCs w:val="24"/>
+        </w:rPr>
+      </w:pPr>
+      <w:r>
+        <w:rPr>
+          <w:rFonts w:ascii="Times New Roman" w:hAnsi="Times New Roman" w:cs="Times New Roman"/>
+          <w:sz w:val="24"/>
+          <w:szCs w:val="24"/>
+        </w:rPr>
+        <w:t>On the command line, navigate to the repository that contai</w:t>
+      </w:r>
+      <w:r>
+        <w:rPr>
+          <w:rFonts w:ascii="Times New Roman" w:hAnsi="Times New Roman" w:cs="Times New Roman"/>
+          <w:sz w:val="24"/>
+          <w:szCs w:val="24"/>
+        </w:rPr>
+        <w:t xml:space="preserve">ns the commit you want to amend </w:t>
+      </w:r>
+    </w:p>
+    <w:p>
+      <w:pPr>
+        <w:pStyle w:val="ListParagraph"/>
+        <w:numPr>
+          <w:ilvl w:val="0"/>
+          <w:numId w:val="34"/>
+        </w:numPr>
+        <w:autoSpaceDE w:val="0"/>
+        <w:autoSpaceDN w:val="0"/>
+        <w:adjustRightInd w:val="0"/>
+        <w:spacing w:after="0" w:line="240" w:lineRule="auto"/>
+        <w:rPr>
+          <w:rFonts w:ascii="Times New Roman" w:hAnsi="Times New Roman" w:cs="Times New Roman"/>
+          <w:sz w:val="24"/>
+          <w:szCs w:val="24"/>
+        </w:rPr>
+      </w:pPr>
+      <w:r>
+        <w:rPr>
+          <w:rFonts w:ascii="Times New Roman" w:hAnsi="Times New Roman" w:cs="Times New Roman"/>
+          <w:sz w:val="24"/>
+          <w:szCs w:val="24"/>
+        </w:rPr>
+        <w:t>Use the </w:t>
+      </w:r>
+      <w:r>
+        <w:rPr>
+          <w:rFonts w:ascii="Times New Roman" w:hAnsi="Times New Roman" w:cs="Times New Roman"/>
+          <w:b/>
+          <w:sz w:val="24"/>
+          <w:szCs w:val="24"/>
+        </w:rPr>
+        <w:t>git rebase -i HEAD~n</w:t>
+      </w:r>
+      <w:r>
+        <w:rPr>
+          <w:rFonts w:ascii="Times New Roman" w:hAnsi="Times New Roman" w:cs="Times New Roman"/>
+          <w:sz w:val="24"/>
+          <w:szCs w:val="24"/>
+        </w:rPr>
+        <w:t> command to display a list of the last </w:t>
+      </w:r>
+      <w:r>
+        <w:rPr>
+          <w:rFonts w:ascii="Times New Roman" w:hAnsi="Times New Roman" w:cs="Times New Roman"/>
+          <w:sz w:val="24"/>
+          <w:szCs w:val="24"/>
+        </w:rPr>
+        <w:t>n</w:t>
+      </w:r>
+      <w:r>
+        <w:rPr>
+          <w:rFonts w:ascii="Times New Roman" w:hAnsi="Times New Roman" w:cs="Times New Roman"/>
+          <w:sz w:val="24"/>
+          <w:szCs w:val="24"/>
+        </w:rPr>
+        <w:t> commits in your default text editor.</w:t>
+      </w:r>
+    </w:p>
+    <w:p>
+      <w:pPr>
+        <w:autoSpaceDE w:val="0"/>
+        <w:autoSpaceDN w:val="0"/>
+        <w:adjustRightInd w:val="0"/>
+        <w:spacing w:after="0" w:line="240" w:lineRule="auto"/>
+        <w:ind w:left="360"/>
+        <w:rPr>
+          <w:rFonts w:ascii="Times New Roman" w:hAnsi="Times New Roman" w:cs="Times New Roman"/>
+          <w:sz w:val="24"/>
+          <w:szCs w:val="24"/>
+        </w:rPr>
+      </w:pPr>
+      <w:r>
+        <w:rPr>
+          <w:rFonts w:ascii="Times New Roman" w:hAnsi="Times New Roman" w:cs="Times New Roman"/>
+          <w:b/>
+          <w:sz w:val="24"/>
+          <w:szCs w:val="24"/>
+        </w:rPr>
+        <w:t xml:space="preserve">      </w:t>
+      </w:r>
+      <w:r>
+        <w:rPr>
+          <w:rFonts w:ascii="Times New Roman" w:hAnsi="Times New Roman" w:cs="Times New Roman"/>
+          <w:b/>
+          <w:sz w:val="24"/>
+          <w:szCs w:val="24"/>
+        </w:rPr>
+        <w:t>git rebase -i HEAD~3</w:t>
+      </w:r>
+      <w:r>
+        <w:rPr>
+          <w:rFonts w:ascii="Times New Roman" w:hAnsi="Times New Roman" w:cs="Times New Roman"/>
+          <w:b/>
+          <w:sz w:val="24"/>
+          <w:szCs w:val="24"/>
+        </w:rPr>
+        <w:t xml:space="preserve">  </w:t>
+      </w:r>
+      <w:r>
+        <w:rPr>
+          <w:rFonts w:ascii="Times New Roman" w:hAnsi="Times New Roman" w:cs="Times New Roman"/>
+          <w:sz w:val="24"/>
+          <w:szCs w:val="24"/>
+        </w:rPr>
+        <w:t xml:space="preserve"> # Displays a list of the last 3 commits on the current branch</w:t>
+      </w:r>
+    </w:p>
+    <w:p>
+      <w:pPr>
+        <w:autoSpaceDE w:val="0"/>
+        <w:autoSpaceDN w:val="0"/>
+        <w:adjustRightInd w:val="0"/>
+        <w:spacing w:after="0" w:line="240" w:lineRule="auto"/>
+        <w:rPr>
+          <w:rFonts w:ascii="Times New Roman" w:hAnsi="Times New Roman" w:cs="Times New Roman"/>
+          <w:sz w:val="24"/>
+          <w:szCs w:val="24"/>
+        </w:rPr>
+      </w:pPr>
+    </w:p>
+    <w:p>
+      <w:pPr>
+        <w:autoSpaceDE w:val="0"/>
+        <w:autoSpaceDN w:val="0"/>
+        <w:adjustRightInd w:val="0"/>
+        <w:spacing w:after="0" w:line="240" w:lineRule="auto"/>
+        <w:rPr>
+          <w:rFonts w:ascii="Times New Roman" w:hAnsi="Times New Roman" w:cs="Times New Roman"/>
+          <w:sz w:val="24"/>
+          <w:szCs w:val="24"/>
+        </w:rPr>
+      </w:pPr>
+      <w:r>
+        <w:rPr>
+          <w:rFonts w:ascii="Times New Roman" w:hAnsi="Times New Roman" w:cs="Times New Roman"/>
+          <w:sz w:val="24"/>
+          <w:szCs w:val="24"/>
+        </w:rPr>
+        <w:t>(</w:t>
+      </w:r>
+      <w:r>
+        <w:rPr>
+          <w:rFonts w:ascii="Times New Roman" w:hAnsi="Times New Roman" w:cs="Times New Roman"/>
+          <w:sz w:val="24"/>
+          <w:szCs w:val="24"/>
+        </w:rPr>
+        <w:t>or</w:t>
+      </w:r>
+      <w:r>
+        <w:rPr>
+          <w:rFonts w:ascii="Times New Roman" w:hAnsi="Times New Roman" w:cs="Times New Roman"/>
+          <w:sz w:val="24"/>
+          <w:szCs w:val="24"/>
+        </w:rPr>
+        <w:t>)</w:t>
+      </w:r>
+      <w:r>
+        <w:rPr>
+          <w:rFonts w:ascii="Times New Roman" w:hAnsi="Times New Roman" w:cs="Times New Roman"/>
+          <w:sz w:val="24"/>
+          <w:szCs w:val="24"/>
+        </w:rPr>
+        <w:t xml:space="preserve"> pick the commit from older commits as mentioned</w:t>
+      </w:r>
+      <w:r>
+        <w:rPr>
+          <w:rFonts w:ascii="Times New Roman" w:hAnsi="Times New Roman" w:cs="Times New Roman"/>
+          <w:sz w:val="24"/>
+          <w:szCs w:val="24"/>
+        </w:rPr>
+        <w:t xml:space="preserve"> in the above procedure from github account.</w:t>
+      </w:r>
+    </w:p>
+    <w:p>
+      <w:pPr>
+        <w:autoSpaceDE w:val="0"/>
+        <w:autoSpaceDN w:val="0"/>
+        <w:adjustRightInd w:val="0"/>
+        <w:spacing w:after="0" w:line="240" w:lineRule="auto"/>
+        <w:rPr>
+          <w:rFonts w:ascii="Times New Roman" w:hAnsi="Times New Roman" w:cs="Times New Roman"/>
+          <w:sz w:val="24"/>
+          <w:szCs w:val="24"/>
+        </w:rPr>
+      </w:pPr>
+    </w:p>
+    <w:p>
+      <w:pPr>
+        <w:autoSpaceDE w:val="0"/>
+        <w:autoSpaceDN w:val="0"/>
+        <w:adjustRightInd w:val="0"/>
+        <w:spacing w:after="0" w:line="240" w:lineRule="auto"/>
+        <w:rPr>
+          <w:rFonts w:ascii="Times New Roman" w:hAnsi="Times New Roman" w:cs="Times New Roman"/>
+          <w:sz w:val="24"/>
+          <w:szCs w:val="24"/>
+        </w:rPr>
+      </w:pPr>
+      <w:r>
+        <w:rPr>
+          <w:rFonts w:ascii="Times New Roman" w:hAnsi="Times New Roman" w:cs="Times New Roman"/>
+          <w:sz w:val="24"/>
+          <w:szCs w:val="24"/>
+        </w:rPr>
+        <w:t>U</w:t>
+      </w:r>
+      <w:r>
+        <w:rPr>
+          <w:rFonts w:ascii="Times New Roman" w:hAnsi="Times New Roman" w:cs="Times New Roman"/>
+          <w:sz w:val="24"/>
+          <w:szCs w:val="24"/>
+        </w:rPr>
+        <w:t>se </w:t>
+      </w:r>
+      <w:r>
+        <w:rPr>
+          <w:rFonts w:ascii="Times New Roman" w:hAnsi="Times New Roman" w:cs="Times New Roman"/>
+          <w:b/>
+          <w:sz w:val="24"/>
+          <w:szCs w:val="24"/>
+        </w:rPr>
+        <w:t>g</w:t>
+      </w:r>
+      <w:r>
+        <w:rPr>
+          <w:rFonts w:ascii="Times New Roman" w:hAnsi="Times New Roman" w:cs="Times New Roman"/>
+          <w:b/>
+          <w:sz w:val="24"/>
+          <w:szCs w:val="24"/>
+        </w:rPr>
+        <w:t>it rebase</w:t>
+      </w:r>
+      <w:r>
+        <w:rPr>
+          <w:rFonts w:ascii="Times New Roman" w:hAnsi="Times New Roman" w:cs="Times New Roman"/>
+          <w:sz w:val="24"/>
+          <w:szCs w:val="24"/>
+        </w:rPr>
+        <w:t> to interactively change the commit history. </w:t>
+      </w:r>
+    </w:p>
+    <w:p>
+      <w:pPr>
+        <w:autoSpaceDE w:val="0"/>
+        <w:autoSpaceDN w:val="0"/>
+        <w:adjustRightInd w:val="0"/>
+        <w:spacing w:after="0" w:line="240" w:lineRule="auto"/>
+        <w:rPr>
+          <w:rFonts w:ascii="Lucida Console" w:hAnsi="Lucida Console" w:cs="Lucida Console"/>
+          <w:color w:val="00BF00"/>
+          <w:sz w:val="18"/>
+          <w:szCs w:val="18"/>
+        </w:rPr>
+      </w:pPr>
+    </w:p>
+    <w:p>
+      <w:pPr>
+        <w:autoSpaceDE w:val="0"/>
+        <w:autoSpaceDN w:val="0"/>
+        <w:adjustRightInd w:val="0"/>
+        <w:spacing w:after="0" w:line="240" w:lineRule="auto"/>
+        <w:rPr>
+          <w:rFonts w:ascii="Lucida Console" w:hAnsi="Lucida Console" w:cs="Lucida Console"/>
+          <w:color w:val="00BF00"/>
+          <w:sz w:val="18"/>
+          <w:szCs w:val="18"/>
+        </w:rPr>
+      </w:pPr>
+    </w:p>
+    <w:p>
+      <w:pPr>
+        <w:autoSpaceDE w:val="0"/>
+        <w:autoSpaceDN w:val="0"/>
+        <w:adjustRightInd w:val="0"/>
+        <w:spacing w:after="0" w:line="240" w:lineRule="auto"/>
+        <w:rPr>
+          <w:rFonts w:ascii="Lucida Console" w:hAnsi="Lucida Console" w:cs="Lucida Console"/>
+          <w:color w:val="00BFBF"/>
+          <w:sz w:val="18"/>
+          <w:szCs w:val="18"/>
+        </w:rPr>
+      </w:pPr>
+      <w:r>
+        <w:rPr>
+          <w:rFonts w:ascii="Lucida Console" w:hAnsi="Lucida Console" w:cs="Lucida Console"/>
+          <w:color w:val="00BF00"/>
+          <w:sz w:val="18"/>
+          <w:szCs w:val="18"/>
+        </w:rPr>
+        <w:t xml:space="preserve">mdodda@GUEST152 </w:t>
+      </w:r>
+      <w:r>
+        <w:rPr>
+          <w:rFonts w:ascii="Lucida Console" w:hAnsi="Lucida Console" w:cs="Lucida Console"/>
+          <w:color w:val="BF00BF"/>
+          <w:sz w:val="18"/>
+          <w:szCs w:val="18"/>
+        </w:rPr>
+        <w:t xml:space="preserve">MINGW64 </w:t>
+      </w:r>
+      <w:r>
+        <w:rPr>
+          <w:rFonts w:ascii="Lucida Console" w:hAnsi="Lucida Console" w:cs="Lucida Console"/>
+          <w:color w:val="BFBF00"/>
+          <w:sz w:val="18"/>
+          <w:szCs w:val="18"/>
+        </w:rPr>
+        <w:t>/e/MyGitProject</w:t>
+      </w:r>
+      <w:r>
+        <w:rPr>
+          <w:rFonts w:ascii="Lucida Console" w:hAnsi="Lucida Console" w:cs="Lucida Console"/>
+          <w:color w:val="00BFBF"/>
+          <w:sz w:val="18"/>
+          <w:szCs w:val="18"/>
+        </w:rPr>
+        <w:t xml:space="preserve"> (master)</w:t>
+      </w:r>
+    </w:p>
+    <w:p>
+      <w:pPr>
+        <w:autoSpaceDE w:val="0"/>
+        <w:autoSpaceDN w:val="0"/>
+        <w:adjustRightInd w:val="0"/>
+        <w:spacing w:after="0" w:line="240" w:lineRule="auto"/>
+        <w:rPr>
+          <w:rFonts w:ascii="Lucida Console" w:hAnsi="Lucida Console" w:cs="Lucida Console"/>
+          <w:sz w:val="18"/>
+          <w:szCs w:val="18"/>
+        </w:rPr>
+      </w:pPr>
+      <w:r>
+        <w:rPr>
+          <w:rFonts w:ascii="Lucida Console" w:hAnsi="Lucida Console" w:cs="Lucida Console"/>
+          <w:sz w:val="18"/>
+          <w:szCs w:val="18"/>
+        </w:rPr>
+        <w:t>$ git rebase -i ad6eaa69e2e16e1aa2ed8d8a6b5bea2a993f9fa2</w:t>
+      </w:r>
+    </w:p>
+    <w:p>
+      <w:pPr>
+        <w:autoSpaceDE w:val="0"/>
+        <w:autoSpaceDN w:val="0"/>
+        <w:adjustRightInd w:val="0"/>
+        <w:spacing w:after="0" w:line="240" w:lineRule="auto"/>
+        <w:rPr>
+          <w:rFonts w:ascii="Lucida Console" w:hAnsi="Lucida Console" w:cs="Lucida Console"/>
+          <w:sz w:val="18"/>
+          <w:szCs w:val="18"/>
+        </w:rPr>
+      </w:pPr>
+    </w:p>
+    <w:p>
+      <w:pPr>
+        <w:autoSpaceDE w:val="0"/>
+        <w:autoSpaceDN w:val="0"/>
+        <w:adjustRightInd w:val="0"/>
+        <w:spacing w:after="0" w:line="240" w:lineRule="auto"/>
+        <w:rPr>
+          <w:rFonts w:ascii="Lucida Console" w:hAnsi="Lucida Console" w:cs="Lucida Console"/>
+          <w:sz w:val="18"/>
+          <w:szCs w:val="18"/>
+        </w:rPr>
+      </w:pPr>
+    </w:p>
+    <w:p>
+      <w:pPr>
+        <w:autoSpaceDE w:val="0"/>
+        <w:autoSpaceDN w:val="0"/>
+        <w:adjustRightInd w:val="0"/>
+        <w:spacing w:after="0" w:line="240" w:lineRule="auto"/>
+        <w:rPr>
+          <w:rFonts w:ascii="Times New Roman" w:hAnsi="Times New Roman" w:cs="Times New Roman"/>
+          <w:sz w:val="24"/>
+          <w:szCs w:val="24"/>
+        </w:rPr>
+      </w:pPr>
+      <w:r>
+        <w:rPr>
+          <w:rFonts w:ascii="Times New Roman" w:hAnsi="Times New Roman" w:cs="Times New Roman"/>
+          <w:sz w:val="24"/>
+          <w:szCs w:val="24"/>
+        </w:rPr>
+        <w:t>The following list will be displayed,</w:t>
+      </w:r>
+    </w:p>
+    <w:p>
+      <w:pPr>
+        <w:shd w:val="clear" w:color="auto" w:fill="FFFFFF"/>
+        <w:spacing w:after="0" w:line="240" w:lineRule="auto"/>
+        <w:textAlignment w:val="baseline"/>
+        <w:rPr>
+          <w:rFonts w:ascii="Times New Roman" w:hAnsi="Times New Roman" w:cs="Times New Roman"/>
+          <w:sz w:val="24"/>
+          <w:szCs w:val="24"/>
+        </w:rPr>
+      </w:pPr>
+    </w:p>
+    <w:p>
+      <w:pPr>
+        <w:shd w:val="clear" w:color="auto" w:fill="FFFFFF"/>
+        <w:spacing w:after="0" w:line="240" w:lineRule="auto"/>
+        <w:textAlignment w:val="baseline"/>
+        <w:rPr>
+          <w:rFonts w:ascii="Times New Roman" w:eastAsia="Times New Roman" w:hAnsi="Times New Roman" w:cs="Times New Roman"/>
+          <w:color w:val="000000" w:themeColor="text1"/>
+          <w:sz w:val="24"/>
+          <w:szCs w:val="24"/>
+        </w:rPr>
+      </w:pPr>
+    </w:p>
+    <w:p>
+      <w:pPr>
+        <w:shd w:val="clear" w:color="auto" w:fill="FFFFFF"/>
+        <w:spacing w:after="0" w:line="240" w:lineRule="auto"/>
+        <w:textAlignment w:val="baseline"/>
+        <w:rPr>
+          <w:rFonts w:ascii="Times New Roman" w:eastAsia="Times New Roman" w:hAnsi="Times New Roman" w:cs="Times New Roman"/>
+          <w:color w:val="000000" w:themeColor="text1"/>
+          <w:sz w:val="24"/>
+          <w:szCs w:val="24"/>
+        </w:rPr>
+      </w:pPr>
+      <w:r>
+        <w:rPr>
+          <w:noProof/>
+        </w:rPr>
+        <w:lastRenderedPageBreak/>
+        <w:drawing>
+          <wp:inline distT="0" distB="0" distL="0" distR="0" wp14:anchorId="3BFCE747" wp14:editId="2442EFF7">
+            <wp:extent cx="5943600" cy="3018790"/>
+            <wp:effectExtent l="0" t="0" r="0" b="0"/>
+            <wp:docPr id="90" name="Picture 90"/>
+            <wp:cNvGraphicFramePr>
+              <a:graphicFrameLocks xmlns:a="http://schemas.openxmlformats.org/drawingml/2006/main" noChangeAspect="1"/>
+            </wp:cNvGraphicFramePr>
+            <a:graphic xmlns:a="http://schemas.openxmlformats.org/drawingml/2006/main">
+              <a:graphicData uri="http://schemas.openxmlformats.org/drawingml/2006/picture">
+                <pic:pic xmlns:pic="http://schemas.openxmlformats.org/drawingml/2006/picture">
+                  <pic:nvPicPr>
+                    <pic:cNvPr id="1" name=""/>
+                    <pic:cNvPicPr/>
+                  </pic:nvPicPr>
+                  <pic:blipFill>
+                    <a:blip r:embed="rId109"/>
+                    <a:stretch>
+                      <a:fillRect/>
+                    </a:stretch>
+                  </pic:blipFill>
+                  <pic:spPr>
+                    <a:xfrm>
+                      <a:off x="0" y="0"/>
+                      <a:ext cx="5943600" cy="3018790"/>
+                    </a:xfrm>
+                    <a:prstGeom prst="rect">
+                      <a:avLst/>
+                    </a:prstGeom>
+                  </pic:spPr>
+                </pic:pic>
+              </a:graphicData>
+            </a:graphic>
+          </wp:inline>
+        </w:drawing>
+      </w:r>
+    </w:p>
+    <w:p>
+      <w:pPr>
+        <w:shd w:val="clear" w:color="auto" w:fill="FFFFFF"/>
+        <w:spacing w:after="0" w:line="240" w:lineRule="auto"/>
+        <w:textAlignment w:val="baseline"/>
+        <w:rPr>
+          <w:rFonts w:ascii="Times New Roman" w:eastAsia="Times New Roman" w:hAnsi="Times New Roman" w:cs="Times New Roman"/>
+          <w:color w:val="000000" w:themeColor="text1"/>
+          <w:sz w:val="24"/>
+          <w:szCs w:val="24"/>
+        </w:rPr>
+      </w:pPr>
+    </w:p>
+    <w:p>
+      <w:pPr>
+        <w:pStyle w:val="ListParagraph"/>
+        <w:numPr>
+          <w:ilvl w:val="0"/>
+          <w:numId w:val="35"/>
+        </w:numPr>
+        <w:shd w:val="clear" w:color="auto" w:fill="FFFFFF"/>
+        <w:spacing w:after="0" w:line="240" w:lineRule="auto"/>
+        <w:textAlignment w:val="baseline"/>
+        <w:rPr>
+          <w:rFonts w:ascii="Times New Roman" w:eastAsia="Times New Roman" w:hAnsi="Times New Roman" w:cs="Times New Roman"/>
+          <w:color w:val="000000" w:themeColor="text1"/>
+          <w:sz w:val="24"/>
+          <w:szCs w:val="24"/>
+        </w:rPr>
+      </w:pPr>
+      <w:r>
+        <w:rPr>
+          <w:rFonts w:ascii="Times New Roman" w:eastAsia="Times New Roman" w:hAnsi="Times New Roman" w:cs="Times New Roman"/>
+          <w:color w:val="000000" w:themeColor="text1"/>
+          <w:sz w:val="24"/>
+          <w:szCs w:val="24"/>
+        </w:rPr>
+        <w:t>Replace pick with reword before each commit message you want to change.</w:t>
+      </w:r>
+    </w:p>
+    <w:p>
+      <w:pPr>
+        <w:shd w:val="clear" w:color="auto" w:fill="FFFFFF"/>
+        <w:spacing w:after="0" w:line="240" w:lineRule="auto"/>
+        <w:textAlignment w:val="baseline"/>
+        <w:rPr>
+          <w:rFonts w:ascii="Times New Roman" w:eastAsia="Times New Roman" w:hAnsi="Times New Roman" w:cs="Times New Roman"/>
+          <w:color w:val="000000" w:themeColor="text1"/>
+          <w:sz w:val="24"/>
+          <w:szCs w:val="24"/>
+        </w:rPr>
+      </w:pPr>
+    </w:p>
+    <w:p>
+      <w:pPr>
+        <w:shd w:val="clear" w:color="auto" w:fill="FFFFFF"/>
+        <w:spacing w:after="0" w:line="240" w:lineRule="auto"/>
+        <w:textAlignment w:val="baseline"/>
+        <w:rPr>
+          <w:rFonts w:ascii="Times New Roman" w:eastAsia="Times New Roman" w:hAnsi="Times New Roman" w:cs="Times New Roman"/>
+          <w:color w:val="000000" w:themeColor="text1"/>
+          <w:sz w:val="24"/>
+          <w:szCs w:val="24"/>
+        </w:rPr>
+      </w:pPr>
+      <w:r>
+        <w:rPr>
+          <w:noProof/>
+        </w:rPr>
+        <w:drawing>
+          <wp:inline distT="0" distB="0" distL="0" distR="0" wp14:anchorId="74FA943C" wp14:editId="069D0C44">
+            <wp:extent cx="5895975" cy="2990850"/>
+            <wp:effectExtent l="0" t="0" r="9525" b="0"/>
+            <wp:docPr id="91" name="Picture 91"/>
+            <wp:cNvGraphicFramePr>
+              <a:graphicFrameLocks xmlns:a="http://schemas.openxmlformats.org/drawingml/2006/main" noChangeAspect="1"/>
+            </wp:cNvGraphicFramePr>
+            <a:graphic xmlns:a="http://schemas.openxmlformats.org/drawingml/2006/main">
+              <a:graphicData uri="http://schemas.openxmlformats.org/drawingml/2006/picture">
+                <pic:pic xmlns:pic="http://schemas.openxmlformats.org/drawingml/2006/picture">
+                  <pic:nvPicPr>
+                    <pic:cNvPr id="1" name=""/>
+                    <pic:cNvPicPr/>
+                  </pic:nvPicPr>
+                  <pic:blipFill>
+                    <a:blip r:embed="rId110"/>
+                    <a:stretch>
+                      <a:fillRect/>
+                    </a:stretch>
+                  </pic:blipFill>
+                  <pic:spPr>
+                    <a:xfrm>
+                      <a:off x="0" y="0"/>
+                      <a:ext cx="5895975" cy="2990850"/>
+                    </a:xfrm>
+                    <a:prstGeom prst="rect">
+                      <a:avLst/>
+                    </a:prstGeom>
+                  </pic:spPr>
+                </pic:pic>
+              </a:graphicData>
+            </a:graphic>
+          </wp:inline>
+        </w:drawing>
+      </w:r>
+    </w:p>
+    <w:p>
+      <w:pPr>
+        <w:shd w:val="clear" w:color="auto" w:fill="FFFFFF"/>
+        <w:spacing w:after="0" w:line="240" w:lineRule="auto"/>
+        <w:textAlignment w:val="baseline"/>
+        <w:rPr>
+          <w:rFonts w:ascii="Times New Roman" w:eastAsia="Times New Roman" w:hAnsi="Times New Roman" w:cs="Times New Roman"/>
+          <w:color w:val="000000" w:themeColor="text1"/>
+          <w:sz w:val="24"/>
+          <w:szCs w:val="24"/>
+        </w:rPr>
+      </w:pPr>
+    </w:p>
+    <w:p>
+      <w:pPr>
+        <w:pStyle w:val="ListParagraph"/>
+        <w:numPr>
+          <w:ilvl w:val="0"/>
+          <w:numId w:val="35"/>
+        </w:numPr>
+        <w:shd w:val="clear" w:color="auto" w:fill="FFFFFF"/>
+        <w:spacing w:after="0" w:line="240" w:lineRule="auto"/>
+        <w:textAlignment w:val="baseline"/>
+        <w:rPr>
+          <w:rFonts w:ascii="Times New Roman" w:eastAsia="Times New Roman" w:hAnsi="Times New Roman" w:cs="Times New Roman"/>
+          <w:color w:val="000000" w:themeColor="text1"/>
+          <w:sz w:val="24"/>
+          <w:szCs w:val="24"/>
+        </w:rPr>
+      </w:pPr>
+      <w:r>
+        <w:rPr>
+          <w:rFonts w:ascii="Times New Roman" w:eastAsia="Times New Roman" w:hAnsi="Times New Roman" w:cs="Times New Roman"/>
+          <w:color w:val="000000" w:themeColor="text1"/>
+          <w:sz w:val="24"/>
+          <w:szCs w:val="24"/>
+        </w:rPr>
+        <w:t xml:space="preserve">Save and close the commit list by typing “:wq” , </w:t>
+      </w:r>
+      <w:r>
+        <w:rPr>
+          <w:rFonts w:ascii="Times New Roman" w:eastAsia="Times New Roman" w:hAnsi="Times New Roman" w:cs="Times New Roman"/>
+          <w:color w:val="000000" w:themeColor="text1"/>
+          <w:sz w:val="24"/>
+          <w:szCs w:val="24"/>
+        </w:rPr>
+        <w:t>new editor is opened and can edit the commit message as we need.</w:t>
+      </w:r>
+    </w:p>
+    <w:p>
+      <w:pPr>
+        <w:shd w:val="clear" w:color="auto" w:fill="FFFFFF"/>
+        <w:spacing w:after="0" w:line="240" w:lineRule="auto"/>
+        <w:textAlignment w:val="baseline"/>
+        <w:rPr>
+          <w:rFonts w:ascii="Times New Roman" w:eastAsia="Times New Roman" w:hAnsi="Times New Roman" w:cs="Times New Roman"/>
+          <w:color w:val="000000" w:themeColor="text1"/>
+          <w:sz w:val="24"/>
+          <w:szCs w:val="24"/>
+        </w:rPr>
+      </w:pPr>
+    </w:p>
+    <w:p>
+      <w:pPr>
+        <w:shd w:val="clear" w:color="auto" w:fill="FFFFFF"/>
+        <w:spacing w:after="0" w:line="240" w:lineRule="auto"/>
+        <w:textAlignment w:val="baseline"/>
+        <w:rPr>
+          <w:rFonts w:ascii="Times New Roman" w:eastAsia="Times New Roman" w:hAnsi="Times New Roman" w:cs="Times New Roman"/>
+          <w:color w:val="000000" w:themeColor="text1"/>
+          <w:sz w:val="24"/>
+          <w:szCs w:val="24"/>
+        </w:rPr>
+      </w:pPr>
+    </w:p>
+    <w:p>
+      <w:pPr>
+        <w:pStyle w:val="ListParagraph"/>
+        <w:numPr>
+          <w:ilvl w:val="0"/>
+          <w:numId w:val="35"/>
+        </w:numPr>
+        <w:shd w:val="clear" w:color="auto" w:fill="FFFFFF"/>
+        <w:spacing w:after="0" w:line="240" w:lineRule="auto"/>
+        <w:textAlignment w:val="baseline"/>
+        <w:rPr>
+          <w:rFonts w:ascii="Times New Roman" w:eastAsia="Times New Roman" w:hAnsi="Times New Roman" w:cs="Times New Roman"/>
+          <w:color w:val="000000" w:themeColor="text1"/>
+          <w:sz w:val="24"/>
+          <w:szCs w:val="24"/>
+        </w:rPr>
+      </w:pPr>
+      <w:r>
+        <w:rPr>
+          <w:rFonts w:ascii="Times New Roman" w:eastAsia="Times New Roman" w:hAnsi="Times New Roman" w:cs="Times New Roman"/>
+          <w:color w:val="000000" w:themeColor="text1"/>
+          <w:sz w:val="24"/>
+          <w:szCs w:val="24"/>
+        </w:rPr>
+        <w:t>So in each resulting commit file, type the new commit messa</w:t>
+      </w:r>
+      <w:r>
+        <w:rPr>
+          <w:rFonts w:ascii="Times New Roman" w:eastAsia="Times New Roman" w:hAnsi="Times New Roman" w:cs="Times New Roman"/>
+          <w:color w:val="000000" w:themeColor="text1"/>
+          <w:sz w:val="24"/>
+          <w:szCs w:val="24"/>
+        </w:rPr>
+        <w:t>ge, save the file, and close it as shown below.</w:t>
+      </w:r>
+      <w:r>
+        <w:rPr>
+          <w:rFonts w:ascii="Times New Roman" w:eastAsia="Times New Roman" w:hAnsi="Times New Roman" w:cs="Times New Roman"/>
+          <w:color w:val="000000" w:themeColor="text1"/>
+          <w:sz w:val="24"/>
+          <w:szCs w:val="24"/>
+        </w:rPr>
+        <w:t xml:space="preserve"> See the differences between Fig (1) and Fig (2)</w:t>
+      </w:r>
+    </w:p>
+    <w:p>
+      <w:pPr>
+        <w:shd w:val="clear" w:color="auto" w:fill="FFFFFF"/>
+        <w:spacing w:after="0" w:line="240" w:lineRule="auto"/>
+        <w:textAlignment w:val="baseline"/>
+        <w:rPr>
+          <w:rFonts w:ascii="Times New Roman" w:eastAsia="Times New Roman" w:hAnsi="Times New Roman" w:cs="Times New Roman"/>
+          <w:color w:val="000000" w:themeColor="text1"/>
+          <w:sz w:val="24"/>
+          <w:szCs w:val="24"/>
+        </w:rPr>
+      </w:pPr>
+      <w:r>
+        <w:rPr>
+          <w:noProof/>
+        </w:rPr>
+        <w:lastRenderedPageBreak/>
+        <w:drawing>
+          <wp:inline distT="0" distB="0" distL="0" distR="0" wp14:anchorId="463E46DC" wp14:editId="3CBFE1E1">
+            <wp:extent cx="5905500" cy="2886075"/>
+            <wp:effectExtent l="0" t="0" r="0" b="9525"/>
+            <wp:docPr id="92" name="Picture 92"/>
+            <wp:cNvGraphicFramePr>
+              <a:graphicFrameLocks xmlns:a="http://schemas.openxmlformats.org/drawingml/2006/main" noChangeAspect="1"/>
+            </wp:cNvGraphicFramePr>
+            <a:graphic xmlns:a="http://schemas.openxmlformats.org/drawingml/2006/main">
+              <a:graphicData uri="http://schemas.openxmlformats.org/drawingml/2006/picture">
+                <pic:pic xmlns:pic="http://schemas.openxmlformats.org/drawingml/2006/picture">
+                  <pic:nvPicPr>
+                    <pic:cNvPr id="1" name=""/>
+                    <pic:cNvPicPr/>
+                  </pic:nvPicPr>
+                  <pic:blipFill>
+                    <a:blip r:embed="rId111"/>
+                    <a:stretch>
+                      <a:fillRect/>
+                    </a:stretch>
+                  </pic:blipFill>
+                  <pic:spPr>
+                    <a:xfrm>
+                      <a:off x="0" y="0"/>
+                      <a:ext cx="5905500" cy="2886075"/>
+                    </a:xfrm>
+                    <a:prstGeom prst="rect">
+                      <a:avLst/>
+                    </a:prstGeom>
+                  </pic:spPr>
+                </pic:pic>
+              </a:graphicData>
+            </a:graphic>
+          </wp:inline>
+        </w:drawing>
+      </w:r>
+    </w:p>
+    <w:p>
+      <w:pPr>
+        <w:shd w:val="clear" w:color="auto" w:fill="FFFFFF"/>
+        <w:spacing w:after="0" w:line="240" w:lineRule="auto"/>
+        <w:jc w:val="center"/>
+        <w:textAlignment w:val="baseline"/>
+        <w:rPr>
+          <w:rFonts w:ascii="Times New Roman" w:eastAsia="Times New Roman" w:hAnsi="Times New Roman" w:cs="Times New Roman"/>
+          <w:color w:val="000000" w:themeColor="text1"/>
+          <w:sz w:val="24"/>
+          <w:szCs w:val="24"/>
+        </w:rPr>
+      </w:pPr>
+      <w:r>
+        <w:rPr>
+          <w:rFonts w:ascii="Times New Roman" w:eastAsia="Times New Roman" w:hAnsi="Times New Roman" w:cs="Times New Roman"/>
+          <w:color w:val="000000" w:themeColor="text1"/>
+          <w:sz w:val="24"/>
+          <w:szCs w:val="24"/>
+        </w:rPr>
+        <w:t>Fig (1)</w:t>
+      </w:r>
+    </w:p>
+    <w:p>
+      <w:pPr>
+        <w:shd w:val="clear" w:color="auto" w:fill="FFFFFF"/>
+        <w:spacing w:after="0" w:line="240" w:lineRule="auto"/>
+        <w:textAlignment w:val="baseline"/>
+        <w:rPr>
+          <w:rFonts w:ascii="Times New Roman" w:eastAsia="Times New Roman" w:hAnsi="Times New Roman" w:cs="Times New Roman"/>
+          <w:color w:val="000000" w:themeColor="text1"/>
+          <w:sz w:val="24"/>
+          <w:szCs w:val="24"/>
+        </w:rPr>
+      </w:pPr>
+    </w:p>
+    <w:p>
+      <w:pPr>
+        <w:shd w:val="clear" w:color="auto" w:fill="FFFFFF"/>
+        <w:spacing w:after="0" w:line="240" w:lineRule="auto"/>
+        <w:jc w:val="center"/>
+        <w:textAlignment w:val="baseline"/>
+        <w:rPr>
+          <w:rFonts w:ascii="Times New Roman" w:eastAsia="Times New Roman" w:hAnsi="Times New Roman" w:cs="Times New Roman"/>
+          <w:color w:val="000000" w:themeColor="text1"/>
+          <w:sz w:val="24"/>
+          <w:szCs w:val="24"/>
+        </w:rPr>
+      </w:pPr>
+      <w:r>
+        <w:rPr>
+          <w:noProof/>
+        </w:rPr>
+        <w:drawing>
+          <wp:inline distT="0" distB="0" distL="0" distR="0" wp14:anchorId="769499FB" wp14:editId="47F74F49">
+            <wp:extent cx="5943600" cy="2906395"/>
+            <wp:effectExtent l="0" t="0" r="0" b="8255"/>
+            <wp:docPr id="93" name="Picture 93"/>
+            <wp:cNvGraphicFramePr>
+              <a:graphicFrameLocks xmlns:a="http://schemas.openxmlformats.org/drawingml/2006/main" noChangeAspect="1"/>
+            </wp:cNvGraphicFramePr>
+            <a:graphic xmlns:a="http://schemas.openxmlformats.org/drawingml/2006/main">
+              <a:graphicData uri="http://schemas.openxmlformats.org/drawingml/2006/picture">
+                <pic:pic xmlns:pic="http://schemas.openxmlformats.org/drawingml/2006/picture">
+                  <pic:nvPicPr>
+                    <pic:cNvPr id="1" name=""/>
+                    <pic:cNvPicPr/>
+                  </pic:nvPicPr>
+                  <pic:blipFill>
+                    <a:blip r:embed="rId112"/>
+                    <a:stretch>
+                      <a:fillRect/>
+                    </a:stretch>
+                  </pic:blipFill>
+                  <pic:spPr>
+                    <a:xfrm>
+                      <a:off x="0" y="0"/>
+                      <a:ext cx="5943600" cy="2906395"/>
+                    </a:xfrm>
+                    <a:prstGeom prst="rect">
+                      <a:avLst/>
+                    </a:prstGeom>
+                  </pic:spPr>
+                </pic:pic>
+              </a:graphicData>
+            </a:graphic>
+          </wp:inline>
+        </w:drawing>
+      </w:r>
+      <w:r>
+        <w:rPr>
+          <w:rFonts w:ascii="Times New Roman" w:eastAsia="Times New Roman" w:hAnsi="Times New Roman" w:cs="Times New Roman"/>
+          <w:color w:val="000000" w:themeColor="text1"/>
+          <w:sz w:val="24"/>
+          <w:szCs w:val="24"/>
+        </w:rPr>
+        <w:br/>
+        <w:t>Fig (2)</w:t>
+      </w:r>
+    </w:p>
+    <w:p>
+      <w:pPr>
+        <w:shd w:val="clear" w:color="auto" w:fill="FFFFFF"/>
+        <w:spacing w:after="0" w:line="240" w:lineRule="auto"/>
+        <w:textAlignment w:val="baseline"/>
+        <w:rPr>
+          <w:rFonts w:ascii="Times New Roman" w:eastAsia="Times New Roman" w:hAnsi="Times New Roman" w:cs="Times New Roman"/>
+          <w:color w:val="000000" w:themeColor="text1"/>
+          <w:sz w:val="24"/>
+          <w:szCs w:val="24"/>
+        </w:rPr>
+      </w:pPr>
+      <w:r>
+        <w:rPr>
+          <w:rFonts w:ascii="Times New Roman" w:eastAsia="Times New Roman" w:hAnsi="Times New Roman" w:cs="Times New Roman"/>
+          <w:color w:val="000000" w:themeColor="text1"/>
+          <w:sz w:val="24"/>
+          <w:szCs w:val="24"/>
+        </w:rPr>
+        <w:t xml:space="preserve">Once closed the above commit file, we </w:t>
+      </w:r>
+      <w:r>
+        <w:rPr>
+          <w:rFonts w:ascii="Times New Roman" w:eastAsia="Times New Roman" w:hAnsi="Times New Roman" w:cs="Times New Roman"/>
+          <w:color w:val="000000" w:themeColor="text1"/>
+          <w:sz w:val="24"/>
+          <w:szCs w:val="24"/>
+        </w:rPr>
+        <w:t>will g</w:t>
+      </w:r>
+      <w:r>
+        <w:rPr>
+          <w:rFonts w:ascii="Times New Roman" w:eastAsia="Times New Roman" w:hAnsi="Times New Roman" w:cs="Times New Roman"/>
+          <w:color w:val="000000" w:themeColor="text1"/>
+          <w:sz w:val="24"/>
+          <w:szCs w:val="24"/>
+        </w:rPr>
+        <w:t>et a message as “Successfully rebased and updated refs/heads/master.”</w:t>
+      </w:r>
+    </w:p>
+    <w:p>
+      <w:pPr>
+        <w:shd w:val="clear" w:color="auto" w:fill="FFFFFF"/>
+        <w:spacing w:after="0" w:line="240" w:lineRule="auto"/>
+        <w:textAlignment w:val="baseline"/>
+        <w:rPr>
+          <w:rFonts w:ascii="Times New Roman" w:eastAsia="Times New Roman" w:hAnsi="Times New Roman" w:cs="Times New Roman"/>
+          <w:color w:val="000000" w:themeColor="text1"/>
+          <w:sz w:val="24"/>
+          <w:szCs w:val="24"/>
+        </w:rPr>
+      </w:pPr>
+    </w:p>
+    <w:p>
+      <w:pPr>
+        <w:pStyle w:val="ListParagraph"/>
+        <w:numPr>
+          <w:ilvl w:val="0"/>
+          <w:numId w:val="35"/>
+        </w:numPr>
+        <w:shd w:val="clear" w:color="auto" w:fill="FFFFFF"/>
+        <w:spacing w:after="0" w:line="240" w:lineRule="auto"/>
+        <w:textAlignment w:val="baseline"/>
+        <w:rPr>
+          <w:rFonts w:ascii="Times New Roman" w:eastAsia="Times New Roman" w:hAnsi="Times New Roman" w:cs="Times New Roman"/>
+          <w:color w:val="000000" w:themeColor="text1"/>
+          <w:sz w:val="24"/>
+          <w:szCs w:val="24"/>
+        </w:rPr>
+      </w:pPr>
+      <w:r>
+        <w:rPr>
+          <w:rFonts w:ascii="Times New Roman" w:eastAsia="Times New Roman" w:hAnsi="Times New Roman" w:cs="Times New Roman"/>
+          <w:color w:val="000000" w:themeColor="text1"/>
+          <w:sz w:val="24"/>
+          <w:szCs w:val="24"/>
+        </w:rPr>
+        <w:t>Force-push the amended commits.</w:t>
+      </w:r>
+    </w:p>
+    <w:p>
+      <w:pPr>
+        <w:shd w:val="clear" w:color="auto" w:fill="FFFFFF"/>
+        <w:spacing w:after="0" w:line="240" w:lineRule="auto"/>
+        <w:textAlignment w:val="baseline"/>
+        <w:rPr>
+          <w:rFonts w:ascii="Times New Roman" w:eastAsia="Times New Roman" w:hAnsi="Times New Roman" w:cs="Times New Roman"/>
+          <w:color w:val="000000" w:themeColor="text1"/>
+          <w:sz w:val="24"/>
+          <w:szCs w:val="24"/>
+        </w:rPr>
+      </w:pPr>
+      <w:r>
+        <w:rPr>
+          <w:rFonts w:ascii="Times New Roman" w:eastAsia="Times New Roman" w:hAnsi="Times New Roman" w:cs="Times New Roman"/>
+          <w:color w:val="000000" w:themeColor="text1"/>
+          <w:sz w:val="24"/>
+          <w:szCs w:val="24"/>
+        </w:rPr>
+        <w:t xml:space="preserve">            </w:t>
+      </w:r>
+      <w:r>
+        <w:rPr>
+          <w:rFonts w:ascii="Times New Roman" w:eastAsia="Times New Roman" w:hAnsi="Times New Roman" w:cs="Times New Roman"/>
+          <w:color w:val="000000" w:themeColor="text1"/>
+          <w:sz w:val="24"/>
+          <w:szCs w:val="24"/>
+        </w:rPr>
+        <w:t>$ git push -f origin master</w:t>
+      </w:r>
+    </w:p>
+    <w:p>
+      <w:pPr>
+        <w:shd w:val="clear" w:color="auto" w:fill="FFFFFF"/>
+        <w:spacing w:after="0" w:line="240" w:lineRule="auto"/>
+        <w:textAlignment w:val="baseline"/>
+        <w:rPr>
+          <w:rFonts w:ascii="Times New Roman" w:eastAsia="Times New Roman" w:hAnsi="Times New Roman" w:cs="Times New Roman"/>
+          <w:color w:val="000000" w:themeColor="text1"/>
+          <w:sz w:val="24"/>
+          <w:szCs w:val="24"/>
+        </w:rPr>
+      </w:pPr>
+    </w:p>
+    <w:p>
+      <w:pPr>
+        <w:shd w:val="clear" w:color="auto" w:fill="FFFFFF"/>
+        <w:spacing w:after="0" w:line="240" w:lineRule="auto"/>
+        <w:textAlignment w:val="baseline"/>
+        <w:rPr>
+          <w:rFonts w:ascii="Times New Roman" w:eastAsia="Times New Roman" w:hAnsi="Times New Roman" w:cs="Times New Roman"/>
+          <w:b/>
+          <w:color w:val="000000" w:themeColor="text1"/>
+          <w:sz w:val="24"/>
+          <w:szCs w:val="24"/>
+        </w:rPr>
+      </w:pPr>
+      <w:r>
+        <w:rPr>
+          <w:rFonts w:ascii="Times New Roman" w:eastAsia="Times New Roman" w:hAnsi="Times New Roman" w:cs="Times New Roman"/>
+          <w:b/>
+          <w:color w:val="000000" w:themeColor="text1"/>
+          <w:sz w:val="24"/>
+          <w:szCs w:val="24"/>
+        </w:rPr>
+        <w:t xml:space="preserve">NOTE: </w:t>
+      </w:r>
+    </w:p>
+    <w:p>
+      <w:pPr>
+        <w:shd w:val="clear" w:color="auto" w:fill="FFFFFF"/>
+        <w:spacing w:after="0" w:line="240" w:lineRule="auto"/>
+        <w:textAlignment w:val="baseline"/>
+        <w:rPr>
+          <w:rFonts w:ascii="Times New Roman" w:eastAsia="Times New Roman" w:hAnsi="Times New Roman" w:cs="Times New Roman"/>
+          <w:color w:val="000000" w:themeColor="text1"/>
+          <w:sz w:val="24"/>
+          <w:szCs w:val="24"/>
+        </w:rPr>
+      </w:pPr>
+      <w:r>
+        <w:rPr>
+          <w:rFonts w:ascii="Times New Roman" w:eastAsia="Times New Roman" w:hAnsi="Times New Roman" w:cs="Times New Roman"/>
+          <w:color w:val="000000" w:themeColor="text1"/>
+          <w:sz w:val="24"/>
+          <w:szCs w:val="24"/>
+        </w:rPr>
+        <w:t>As before, amending the commit message will result in a new commit with a new ID. However, in this case, every commit that follows the amended commit will also get a new ID because each commit also contains the id of its parent.</w:t>
+      </w:r>
+    </w:p>
+    <w:p>
+      <w:pPr>
+        <w:shd w:val="clear" w:color="auto" w:fill="FFFFFF"/>
+        <w:spacing w:after="0" w:line="240" w:lineRule="auto"/>
+        <w:textAlignment w:val="baseline"/>
+        <w:rPr>
+          <w:rFonts w:ascii="Times New Roman" w:eastAsia="Times New Roman" w:hAnsi="Times New Roman" w:cs="Times New Roman"/>
+          <w:color w:val="000000" w:themeColor="text1"/>
+          <w:sz w:val="24"/>
+          <w:szCs w:val="24"/>
+        </w:rPr>
+      </w:pPr>
+      <w:r>
+        <w:rPr>
+          <w:rFonts w:ascii="Times New Roman" w:eastAsia="Times New Roman" w:hAnsi="Times New Roman" w:cs="Times New Roman"/>
+          <w:color w:val="000000" w:themeColor="text1"/>
+          <w:sz w:val="24"/>
+          <w:szCs w:val="24"/>
+        </w:rPr>
+        <w:lastRenderedPageBreak/>
+        <w:t xml:space="preserve">If you have included sensitive information in a commit message, force pushing a commit with an amended commit may not remove the original commit from GitHub. The old commit will not be a part of a subsequent clone; however, it may still be cached on GitHub and accessible via the commit ID. </w:t>
+      </w:r>
+    </w:p>
+    <w:p>
+      <w:pPr>
+        <w:shd w:val="clear" w:color="auto" w:fill="FFFFFF"/>
+        <w:spacing w:after="0" w:line="240" w:lineRule="auto"/>
+        <w:textAlignment w:val="baseline"/>
+        <w:rPr>
+          <w:rFonts w:ascii="Times New Roman" w:eastAsia="Times New Roman" w:hAnsi="Times New Roman" w:cs="Times New Roman"/>
+          <w:color w:val="000000" w:themeColor="text1"/>
+          <w:sz w:val="24"/>
+          <w:szCs w:val="24"/>
+        </w:rPr>
+      </w:pPr>
+    </w:p>
+    <w:p>
+      <w:pPr>
+        <w:shd w:val="clear" w:color="auto" w:fill="FFFFFF"/>
+        <w:spacing w:after="0" w:line="240" w:lineRule="auto"/>
+        <w:textAlignment w:val="baseline"/>
+        <w:rPr>
+          <w:rFonts w:ascii="Times New Roman" w:eastAsia="Times New Roman" w:hAnsi="Times New Roman" w:cs="Times New Roman"/>
+          <w:color w:val="000000" w:themeColor="text1"/>
+          <w:sz w:val="24"/>
+          <w:szCs w:val="24"/>
+        </w:rPr>
+      </w:pPr>
+      <w:r>
+        <w:rPr>
+          <w:rFonts w:ascii="Times New Roman" w:eastAsia="Times New Roman" w:hAnsi="Times New Roman" w:cs="Times New Roman"/>
+          <w:color w:val="000000" w:themeColor="text1"/>
+          <w:sz w:val="24"/>
+          <w:szCs w:val="24"/>
+        </w:rPr>
+        <w:t>Check the following screenshots where the commit message has been changed.</w:t>
+      </w:r>
+    </w:p>
+    <w:p>
+      <w:pPr>
+        <w:shd w:val="clear" w:color="auto" w:fill="FFFFFF"/>
+        <w:spacing w:after="0" w:line="240" w:lineRule="auto"/>
+        <w:textAlignment w:val="baseline"/>
+        <w:rPr>
+          <w:rFonts w:ascii="Times New Roman" w:eastAsia="Times New Roman" w:hAnsi="Times New Roman" w:cs="Times New Roman"/>
+          <w:color w:val="000000" w:themeColor="text1"/>
+          <w:sz w:val="24"/>
+          <w:szCs w:val="24"/>
+        </w:rPr>
+      </w:pPr>
+    </w:p>
+    <w:p>
+      <w:pPr>
+        <w:shd w:val="clear" w:color="auto" w:fill="FFFFFF"/>
+        <w:spacing w:after="0" w:line="240" w:lineRule="auto"/>
+        <w:textAlignment w:val="baseline"/>
+        <w:rPr>
+          <w:rFonts w:ascii="Times New Roman" w:eastAsia="Times New Roman" w:hAnsi="Times New Roman" w:cs="Times New Roman"/>
+          <w:color w:val="000000" w:themeColor="text1"/>
+          <w:sz w:val="24"/>
+          <w:szCs w:val="24"/>
+        </w:rPr>
+      </w:pPr>
+      <w:r>
+        <w:rPr>
+          <w:noProof/>
+        </w:rPr>
+        <w:drawing>
+          <wp:inline distT="0" distB="0" distL="0" distR="0" wp14:anchorId="51DA3F6E" wp14:editId="506864A3">
+            <wp:extent cx="5943600" cy="747395"/>
+            <wp:effectExtent l="0" t="0" r="0" b="0"/>
+            <wp:docPr id="94" name="Picture 94"/>
+            <wp:cNvGraphicFramePr>
+              <a:graphicFrameLocks xmlns:a="http://schemas.openxmlformats.org/drawingml/2006/main" noChangeAspect="1"/>
+            </wp:cNvGraphicFramePr>
+            <a:graphic xmlns:a="http://schemas.openxmlformats.org/drawingml/2006/main">
+              <a:graphicData uri="http://schemas.openxmlformats.org/drawingml/2006/picture">
+                <pic:pic xmlns:pic="http://schemas.openxmlformats.org/drawingml/2006/picture">
+                  <pic:nvPicPr>
+                    <pic:cNvPr id="1" name=""/>
+                    <pic:cNvPicPr/>
+                  </pic:nvPicPr>
+                  <pic:blipFill>
+                    <a:blip r:embed="rId113"/>
+                    <a:stretch>
+                      <a:fillRect/>
+                    </a:stretch>
+                  </pic:blipFill>
+                  <pic:spPr>
+                    <a:xfrm>
+                      <a:off x="0" y="0"/>
+                      <a:ext cx="5943600" cy="747395"/>
+                    </a:xfrm>
+                    <a:prstGeom prst="rect">
+                      <a:avLst/>
+                    </a:prstGeom>
+                  </pic:spPr>
+                </pic:pic>
+              </a:graphicData>
+            </a:graphic>
+          </wp:inline>
+        </w:drawing>
+      </w:r>
+    </w:p>
+    <w:p>
+      <w:pPr>
+        <w:shd w:val="clear" w:color="auto" w:fill="FFFFFF"/>
+        <w:spacing w:after="0" w:line="240" w:lineRule="auto"/>
+        <w:textAlignment w:val="baseline"/>
+        <w:rPr>
+          <w:rFonts w:ascii="Times New Roman" w:eastAsia="Times New Roman" w:hAnsi="Times New Roman" w:cs="Times New Roman"/>
+          <w:color w:val="000000" w:themeColor="text1"/>
+          <w:sz w:val="24"/>
+          <w:szCs w:val="24"/>
+        </w:rPr>
+      </w:pPr>
+    </w:p>
+    <w:p>
+      <w:pPr>
+        <w:shd w:val="clear" w:color="auto" w:fill="FFFFFF"/>
+        <w:spacing w:after="0" w:line="240" w:lineRule="auto"/>
+        <w:textAlignment w:val="baseline"/>
+        <w:rPr>
+          <w:rFonts w:ascii="Times New Roman" w:eastAsia="Times New Roman" w:hAnsi="Times New Roman" w:cs="Times New Roman"/>
+          <w:color w:val="000000" w:themeColor="text1"/>
+          <w:sz w:val="24"/>
+          <w:szCs w:val="24"/>
+        </w:rPr>
+      </w:pPr>
+    </w:p>
+    <w:p>
+      <w:pPr>
+        <w:shd w:val="clear" w:color="auto" w:fill="FFFFFF"/>
+        <w:spacing w:after="0" w:line="240" w:lineRule="auto"/>
+        <w:textAlignment w:val="baseline"/>
+        <w:rPr>
+          <w:rFonts w:ascii="Times New Roman" w:eastAsia="Times New Roman" w:hAnsi="Times New Roman" w:cs="Times New Roman"/>
+          <w:color w:val="000000" w:themeColor="text1"/>
+          <w:sz w:val="24"/>
+          <w:szCs w:val="24"/>
+        </w:rPr>
+      </w:pPr>
+      <w:r>
+        <w:rPr>
+          <w:noProof/>
+        </w:rPr>
+        <w:drawing>
+          <wp:inline distT="0" distB="0" distL="0" distR="0" wp14:anchorId="510BEFF6" wp14:editId="7CAC15D2">
+            <wp:extent cx="5943600" cy="1540510"/>
+            <wp:effectExtent l="0" t="0" r="0" b="2540"/>
+            <wp:docPr id="95" name="Picture 95"/>
+            <wp:cNvGraphicFramePr>
+              <a:graphicFrameLocks xmlns:a="http://schemas.openxmlformats.org/drawingml/2006/main" noChangeAspect="1"/>
+            </wp:cNvGraphicFramePr>
+            <a:graphic xmlns:a="http://schemas.openxmlformats.org/drawingml/2006/main">
+              <a:graphicData uri="http://schemas.openxmlformats.org/drawingml/2006/picture">
+                <pic:pic xmlns:pic="http://schemas.openxmlformats.org/drawingml/2006/picture">
+                  <pic:nvPicPr>
+                    <pic:cNvPr id="1" name=""/>
+                    <pic:cNvPicPr/>
+                  </pic:nvPicPr>
+                  <pic:blipFill>
+                    <a:blip r:embed="rId114"/>
+                    <a:stretch>
+                      <a:fillRect/>
+                    </a:stretch>
+                  </pic:blipFill>
+                  <pic:spPr>
+                    <a:xfrm>
+                      <a:off x="0" y="0"/>
+                      <a:ext cx="5943600" cy="1540510"/>
+                    </a:xfrm>
+                    <a:prstGeom prst="rect">
+                      <a:avLst/>
+                    </a:prstGeom>
+                  </pic:spPr>
+                </pic:pic>
+              </a:graphicData>
+            </a:graphic>
+          </wp:inline>
+        </w:drawing>
+      </w:r>
+    </w:p>
+    <w:p>
+      <w:pPr>
+        <w:shd w:val="clear" w:color="auto" w:fill="FFFFFF"/>
+        <w:spacing w:after="0" w:line="240" w:lineRule="auto"/>
+        <w:textAlignment w:val="baseline"/>
+        <w:rPr>
+          <w:rFonts w:ascii="Times New Roman" w:eastAsia="Times New Roman" w:hAnsi="Times New Roman" w:cs="Times New Roman"/>
+          <w:color w:val="000000" w:themeColor="text1"/>
+          <w:sz w:val="24"/>
+          <w:szCs w:val="24"/>
+        </w:rPr>
+      </w:pPr>
+    </w:p>
+    <w:p>
+      <w:pPr>
+        <w:shd w:val="clear" w:color="auto" w:fill="FFFFFF"/>
+        <w:spacing w:after="0" w:line="240" w:lineRule="auto"/>
+        <w:textAlignment w:val="baseline"/>
+        <w:rPr>
+          <w:rFonts w:ascii="Times New Roman" w:eastAsia="Times New Roman" w:hAnsi="Times New Roman" w:cs="Times New Roman"/>
+          <w:color w:val="000000" w:themeColor="text1"/>
+          <w:sz w:val="24"/>
+          <w:szCs w:val="24"/>
+        </w:rPr>
+      </w:pPr>
+      <w:r>
+        <w:rPr>
+          <w:rFonts w:ascii="Times New Roman" w:eastAsia="Times New Roman" w:hAnsi="Times New Roman" w:cs="Times New Roman"/>
+          <w:color w:val="000000" w:themeColor="text1"/>
+          <w:sz w:val="24"/>
+          <w:szCs w:val="24"/>
+        </w:rPr>
+        <w:t>If we still know</w:t>
+      </w:r>
+      <w:r>
+        <w:rPr>
+          <w:rFonts w:ascii="Times New Roman" w:eastAsia="Times New Roman" w:hAnsi="Times New Roman" w:cs="Times New Roman"/>
+          <w:color w:val="000000" w:themeColor="text1"/>
+          <w:sz w:val="24"/>
+          <w:szCs w:val="24"/>
+        </w:rPr>
+        <w:t xml:space="preserve"> old commit id we can </w:t>
+      </w:r>
+      <w:r>
+        <w:rPr>
+          <w:rFonts w:ascii="Times New Roman" w:eastAsia="Times New Roman" w:hAnsi="Times New Roman" w:cs="Times New Roman"/>
+          <w:color w:val="000000" w:themeColor="text1"/>
+          <w:sz w:val="24"/>
+          <w:szCs w:val="24"/>
+        </w:rPr>
+        <w:t>access it by pass</w:t>
+      </w:r>
+      <w:r>
+        <w:rPr>
+          <w:rFonts w:ascii="Times New Roman" w:eastAsia="Times New Roman" w:hAnsi="Times New Roman" w:cs="Times New Roman"/>
+          <w:color w:val="000000" w:themeColor="text1"/>
+          <w:sz w:val="24"/>
+          <w:szCs w:val="24"/>
+        </w:rPr>
+        <w:t>ing in the url as shown below.</w:t>
+      </w:r>
+    </w:p>
+    <w:p>
+      <w:pPr>
+        <w:shd w:val="clear" w:color="auto" w:fill="FFFFFF"/>
+        <w:spacing w:after="0" w:line="240" w:lineRule="auto"/>
+        <w:textAlignment w:val="baseline"/>
+        <w:rPr>
+          <w:rFonts w:ascii="Times New Roman" w:eastAsia="Times New Roman" w:hAnsi="Times New Roman" w:cs="Times New Roman"/>
+          <w:color w:val="000000" w:themeColor="text1"/>
+          <w:sz w:val="24"/>
+          <w:szCs w:val="24"/>
+        </w:rPr>
+      </w:pPr>
+    </w:p>
+    <w:p>
+      <w:pPr>
+        <w:shd w:val="clear" w:color="auto" w:fill="FFFFFF"/>
+        <w:spacing w:after="0" w:line="240" w:lineRule="auto"/>
+        <w:textAlignment w:val="baseline"/>
+        <w:rPr>
+          <w:rFonts w:ascii="Times New Roman" w:eastAsia="Times New Roman" w:hAnsi="Times New Roman" w:cs="Times New Roman"/>
+          <w:color w:val="000000" w:themeColor="text1"/>
+          <w:sz w:val="24"/>
+          <w:szCs w:val="24"/>
+        </w:rPr>
+      </w:pPr>
+      <w:r>
+        <w:rPr>
+          <w:rFonts w:ascii="Times New Roman" w:eastAsia="Times New Roman" w:hAnsi="Times New Roman" w:cs="Times New Roman"/>
+          <w:color w:val="000000" w:themeColor="text1"/>
+          <w:sz w:val="24"/>
+          <w:szCs w:val="24"/>
+        </w:rPr>
+        <w:t>https://github.com/doddam/Repo1/commit/</w:t>
+      </w:r>
+      <w:r>
+        <w:rPr>
+          <w:rFonts w:ascii="Times New Roman" w:eastAsia="Times New Roman" w:hAnsi="Times New Roman" w:cs="Times New Roman"/>
+          <w:b/>
+          <w:color w:val="000000" w:themeColor="text1"/>
+          <w:sz w:val="24"/>
+          <w:szCs w:val="24"/>
+        </w:rPr>
+        <w:t>ad6eaa69e2e16e1aa2ed8d8a6b5bea2a993f9fa2</w:t>
+      </w:r>
+    </w:p>
+    <w:p>
+      <w:pPr>
+        <w:shd w:val="clear" w:color="auto" w:fill="FFFFFF"/>
+        <w:spacing w:after="0" w:line="240" w:lineRule="auto"/>
+        <w:textAlignment w:val="baseline"/>
+        <w:rPr>
+          <w:rFonts w:ascii="Times New Roman" w:eastAsia="Times New Roman" w:hAnsi="Times New Roman" w:cs="Times New Roman"/>
+          <w:color w:val="000000" w:themeColor="text1"/>
+          <w:sz w:val="24"/>
+          <w:szCs w:val="24"/>
+        </w:rPr>
+      </w:pPr>
+    </w:p>
+    <w:p>
+      <w:pPr>
+        <w:autoSpaceDE w:val="0"/>
+        <w:autoSpaceDN w:val="0"/>
+        <w:adjustRightInd w:val="0"/>
+        <w:spacing w:after="0" w:line="240" w:lineRule="auto"/>
+        <w:rPr>
+          <w:rFonts w:ascii="Times New Roman" w:eastAsia="Times New Roman" w:hAnsi="Times New Roman" w:cs="Times New Roman"/>
+          <w:color w:val="000000" w:themeColor="text1"/>
+          <w:sz w:val="24"/>
+          <w:szCs w:val="24"/>
+        </w:rPr>
+      </w:pPr>
+      <w:r>
+        <w:rPr>
+          <w:rFonts w:ascii="Times New Roman" w:eastAsia="Times New Roman" w:hAnsi="Times New Roman" w:cs="Times New Roman"/>
+          <w:color w:val="000000" w:themeColor="text1"/>
+          <w:sz w:val="24"/>
+          <w:szCs w:val="24"/>
+        </w:rPr>
+        <w:t>N</w:t>
+      </w:r>
+      <w:r>
+        <w:rPr>
+          <w:rFonts w:ascii="Times New Roman" w:eastAsia="Times New Roman" w:hAnsi="Times New Roman" w:cs="Times New Roman"/>
+          <w:color w:val="000000" w:themeColor="text1"/>
+          <w:sz w:val="24"/>
+          <w:szCs w:val="24"/>
+        </w:rPr>
+        <w:t xml:space="preserve">ew commit id - </w:t>
+      </w:r>
+      <w:r>
+        <w:rPr>
+          <w:rFonts w:ascii="Times New Roman" w:eastAsia="Times New Roman" w:hAnsi="Times New Roman" w:cs="Times New Roman"/>
+          <w:color w:val="000000" w:themeColor="text1"/>
+          <w:sz w:val="24"/>
+          <w:szCs w:val="24"/>
+        </w:rPr>
+        <w:t>245976698169c05cc4ce9fb5e127388206e6540a</w:t>
+      </w:r>
+    </w:p>
+    <w:p>
+      <w:pPr>
+        <w:autoSpaceDE w:val="0"/>
+        <w:autoSpaceDN w:val="0"/>
+        <w:adjustRightInd w:val="0"/>
+        <w:spacing w:after="0" w:line="240" w:lineRule="auto"/>
+        <w:rPr>
+          <w:rFonts w:ascii="Times New Roman" w:eastAsia="Times New Roman" w:hAnsi="Times New Roman" w:cs="Times New Roman"/>
+          <w:color w:val="000000" w:themeColor="text1"/>
+          <w:sz w:val="24"/>
+          <w:szCs w:val="24"/>
+        </w:rPr>
+      </w:pPr>
+      <w:r>
+        <w:rPr>
+          <w:rFonts w:ascii="Times New Roman" w:eastAsia="Times New Roman" w:hAnsi="Times New Roman" w:cs="Times New Roman"/>
+          <w:color w:val="000000" w:themeColor="text1"/>
+          <w:sz w:val="24"/>
+          <w:szCs w:val="24"/>
+        </w:rPr>
+        <w:t>O</w:t>
+      </w:r>
+      <w:r>
+        <w:rPr>
+          <w:rFonts w:ascii="Times New Roman" w:eastAsia="Times New Roman" w:hAnsi="Times New Roman" w:cs="Times New Roman"/>
+          <w:color w:val="000000" w:themeColor="text1"/>
+          <w:sz w:val="24"/>
+          <w:szCs w:val="24"/>
+        </w:rPr>
+        <w:t xml:space="preserve">ld commit id - </w:t>
+      </w:r>
+      <w:r>
+        <w:rPr>
+          <w:rFonts w:ascii="Times New Roman" w:eastAsia="Times New Roman" w:hAnsi="Times New Roman" w:cs="Times New Roman"/>
+          <w:color w:val="000000" w:themeColor="text1"/>
+          <w:sz w:val="24"/>
+          <w:szCs w:val="24"/>
+        </w:rPr>
+        <w:t>ad6eaa69e2e16e1aa2ed8d8a6b5bea2a993f9fa2</w:t>
+      </w:r>
+      <w:r>
+        <w:rPr>
+          <w:rFonts w:ascii="Times New Roman" w:eastAsia="Times New Roman" w:hAnsi="Times New Roman" w:cs="Times New Roman"/>
+          <w:color w:val="000000" w:themeColor="text1"/>
+          <w:sz w:val="24"/>
+          <w:szCs w:val="24"/>
+        </w:rPr>
+        <w:t xml:space="preserve"> still exists as shown below.</w:t>
+      </w:r>
+      <w:bookmarkStart w:id="0" w:name="_GoBack"/>
+      <w:bookmarkEnd w:id="0"/>
+    </w:p>
+    <w:p>
+      <w:pPr>
+        <w:autoSpaceDE w:val="0"/>
+        <w:autoSpaceDN w:val="0"/>
+        <w:adjustRightInd w:val="0"/>
+        <w:spacing w:after="0" w:line="240" w:lineRule="auto"/>
+        <w:rPr>
+          <w:rFonts w:ascii="Times New Roman" w:eastAsia="Times New Roman" w:hAnsi="Times New Roman" w:cs="Times New Roman"/>
+          <w:color w:val="000000" w:themeColor="text1"/>
+          <w:sz w:val="24"/>
+          <w:szCs w:val="24"/>
+        </w:rPr>
+      </w:pPr>
+    </w:p>
+    <w:p>
+      <w:pPr>
+        <w:autoSpaceDE w:val="0"/>
+        <w:autoSpaceDN w:val="0"/>
+        <w:adjustRightInd w:val="0"/>
+        <w:spacing w:after="0" w:line="240" w:lineRule="auto"/>
+        <w:rPr>
+          <w:rFonts w:ascii="Lucida Console" w:hAnsi="Lucida Console" w:cs="Lucida Console"/>
+          <w:sz w:val="18"/>
+          <w:szCs w:val="18"/>
+        </w:rPr>
+      </w:pPr>
+    </w:p>
+    <w:p>
+      <w:pPr>
+        <w:autoSpaceDE w:val="0"/>
+        <w:autoSpaceDN w:val="0"/>
+        <w:adjustRightInd w:val="0"/>
+        <w:spacing w:after="0" w:line="240" w:lineRule="auto"/>
+        <w:rPr>
+          <w:rFonts w:ascii="Lucida Console" w:hAnsi="Lucida Console" w:cs="Lucida Console"/>
+          <w:sz w:val="18"/>
+          <w:szCs w:val="18"/>
+        </w:rPr>
+      </w:pPr>
+      <w:r>
+        <w:rPr>
+          <w:noProof/>
+        </w:rPr>
+        <w:drawing>
+          <wp:inline distT="0" distB="0" distL="0" distR="0" wp14:anchorId="337A78F1" wp14:editId="02A7530A">
+            <wp:extent cx="5943600" cy="2174240"/>
+            <wp:effectExtent l="0" t="0" r="0" b="0"/>
+            <wp:docPr id="96" name="Picture 96"/>
+            <wp:cNvGraphicFramePr>
+              <a:graphicFrameLocks xmlns:a="http://schemas.openxmlformats.org/drawingml/2006/main" noChangeAspect="1"/>
+            </wp:cNvGraphicFramePr>
+            <a:graphic xmlns:a="http://schemas.openxmlformats.org/drawingml/2006/main">
+              <a:graphicData uri="http://schemas.openxmlformats.org/drawingml/2006/picture">
+                <pic:pic xmlns:pic="http://schemas.openxmlformats.org/drawingml/2006/picture">
+                  <pic:nvPicPr>
+                    <pic:cNvPr id="1" name=""/>
+                    <pic:cNvPicPr/>
+                  </pic:nvPicPr>
+                  <pic:blipFill>
+                    <a:blip r:embed="rId115"/>
+                    <a:stretch>
+                      <a:fillRect/>
+                    </a:stretch>
+                  </pic:blipFill>
+                  <pic:spPr>
+                    <a:xfrm>
+                      <a:off x="0" y="0"/>
+                      <a:ext cx="5943600" cy="2174240"/>
+                    </a:xfrm>
+                    <a:prstGeom prst="rect">
+                      <a:avLst/>
+                    </a:prstGeom>
+                  </pic:spPr>
+                </pic:pic>
+              </a:graphicData>
+            </a:graphic>
+          </wp:inline>
+        </w:drawing>
+      </w:r>
+    </w:p>
+    <w:p>
+      <w:pPr>
+        <w:shd w:val="clear" w:color="auto" w:fill="FFFFFF"/>
+        <w:spacing w:after="0" w:line="240" w:lineRule="auto"/>
+        <w:textAlignment w:val="baseline"/>
+        <w:rPr>
+          <w:rFonts w:ascii="Times New Roman" w:eastAsia="Times New Roman" w:hAnsi="Times New Roman" w:cs="Times New Roman"/>
+          <w:color w:val="000000" w:themeColor="text1"/>
+          <w:sz w:val="24"/>
+          <w:szCs w:val="24"/>
+        </w:rPr>
+      </w:pPr>
+    </w:p>
+    <w:p>
+      <w:pPr>
+        <w:shd w:val="clear" w:color="auto" w:fill="FFFFFF"/>
+        <w:spacing w:after="0" w:line="240" w:lineRule="auto"/>
+        <w:textAlignment w:val="baseline"/>
+        <w:rPr>
+          <w:rFonts w:ascii="Times New Roman" w:eastAsia="Times New Roman" w:hAnsi="Times New Roman" w:cs="Times New Roman"/>
+          <w:color w:val="000000" w:themeColor="text1"/>
+          <w:sz w:val="24"/>
+          <w:szCs w:val="24"/>
+        </w:rPr>
+      </w:pPr>
+    </w:p>
+    <w:p>
+      <w:pPr>
+        <w:shd w:val="clear" w:color="auto" w:fill="FFFFFF"/>
+        <w:spacing w:after="0" w:line="240" w:lineRule="auto"/>
+        <w:textAlignment w:val="baseline"/>
+        <w:rPr>
+          <w:rFonts w:ascii="Times New Roman" w:eastAsia="Times New Roman" w:hAnsi="Times New Roman" w:cs="Times New Roman"/>
+          <w:color w:val="000000" w:themeColor="text1"/>
+          <w:sz w:val="24"/>
+          <w:szCs w:val="24"/>
+        </w:rPr>
+      </w:pPr>
+    </w:p>
+    <w:p>
+      <w:pPr>
+        <w:shd w:val="clear" w:color="auto" w:fill="FFFFFF"/>
+        <w:spacing w:after="0" w:line="240" w:lineRule="auto"/>
+        <w:textAlignment w:val="baseline"/>
+        <w:rPr>
+          <w:rFonts w:ascii="Times New Roman" w:eastAsia="Times New Roman" w:hAnsi="Times New Roman" w:cs="Times New Roman"/>
+          <w:color w:val="000000" w:themeColor="text1"/>
+          <w:sz w:val="24"/>
+          <w:szCs w:val="24"/>
+        </w:rPr>
+      </w:pPr>
     </w:p>
     <w:sectPr>
       <w:pgSz w:w="12240" w:h="15840"/>
@@ -42704,6 +45141,95 @@
     </w:lvl>
   </w:abstractNum>
   <w:abstractNum w:abstractNumId="4" w15:restartNumberingAfterBreak="0">
+    <w:nsid w:val="091932A5"/>
+    <w:multiLevelType w:val="hybridMultilevel"/>
+    <w:tmpl w:val="145211FE"/>
+    <w:lvl w:ilvl="0" w:tplc="0409000F">
+      <w:start w:val="1"/>
+      <w:numFmt w:val="decimal"/>
+      <w:lvlText w:val="%1."/>
+      <w:lvlJc w:val="left"/>
+      <w:pPr>
+        <w:ind w:left="720" w:hanging="360"/>
+      </w:pPr>
+      <w:rPr>
+        <w:rFonts w:hint="default"/>
+      </w:rPr>
+    </w:lvl>
+    <w:lvl w:ilvl="1" w:tplc="04090019" w:tentative="1">
+      <w:start w:val="1"/>
+      <w:numFmt w:val="lowerLetter"/>
+      <w:lvlText w:val="%2."/>
+      <w:lvlJc w:val="left"/>
+      <w:pPr>
+        <w:ind w:left="1440" w:hanging="360"/>
+      </w:pPr>
+    </w:lvl>
+    <w:lvl w:ilvl="2" w:tplc="0409001B" w:tentative="1">
+      <w:start w:val="1"/>
+      <w:numFmt w:val="lowerRoman"/>
+      <w:lvlText w:val="%3."/>
+      <w:lvlJc w:val="right"/>
+      <w:pPr>
+        <w:ind w:left="2160" w:hanging="180"/>
+      </w:pPr>
+    </w:lvl>
+    <w:lvl w:ilvl="3" w:tplc="0409000F" w:tentative="1">
+      <w:start w:val="1"/>
+      <w:numFmt w:val="decimal"/>
+      <w:lvlText w:val="%4."/>
+      <w:lvlJc w:val="left"/>
+      <w:pPr>
+        <w:ind w:left="2880" w:hanging="360"/>
+      </w:pPr>
+    </w:lvl>
+    <w:lvl w:ilvl="4" w:tplc="04090019" w:tentative="1">
+      <w:start w:val="1"/>
+      <w:numFmt w:val="lowerLetter"/>
+      <w:lvlText w:val="%5."/>
+      <w:lvlJc w:val="left"/>
+      <w:pPr>
+        <w:ind w:left="3600" w:hanging="360"/>
+      </w:pPr>
+    </w:lvl>
+    <w:lvl w:ilvl="5" w:tplc="0409001B" w:tentative="1">
+      <w:start w:val="1"/>
+      <w:numFmt w:val="lowerRoman"/>
+      <w:lvlText w:val="%6."/>
+      <w:lvlJc w:val="right"/>
+      <w:pPr>
+        <w:ind w:left="4320" w:hanging="180"/>
+      </w:pPr>
+    </w:lvl>
+    <w:lvl w:ilvl="6" w:tplc="0409000F" w:tentative="1">
+      <w:start w:val="1"/>
+      <w:numFmt w:val="decimal"/>
+      <w:lvlText w:val="%7."/>
+      <w:lvlJc w:val="left"/>
+      <w:pPr>
+        <w:ind w:left="5040" w:hanging="360"/>
+      </w:pPr>
+    </w:lvl>
+    <w:lvl w:ilvl="7" w:tplc="04090019" w:tentative="1">
+      <w:start w:val="1"/>
+      <w:numFmt w:val="lowerLetter"/>
+      <w:lvlText w:val="%8."/>
+      <w:lvlJc w:val="left"/>
+      <w:pPr>
+        <w:ind w:left="5760" w:hanging="360"/>
+      </w:pPr>
+    </w:lvl>
+    <w:lvl w:ilvl="8" w:tplc="0409001B" w:tentative="1">
+      <w:start w:val="1"/>
+      <w:numFmt w:val="lowerRoman"/>
+      <w:lvlText w:val="%9."/>
+      <w:lvlJc w:val="right"/>
+      <w:pPr>
+        <w:ind w:left="6480" w:hanging="180"/>
+      </w:pPr>
+    </w:lvl>
+  </w:abstractNum>
+  <w:abstractNum w:abstractNumId="5" w15:restartNumberingAfterBreak="0">
     <w:nsid w:val="0E8C33AE"/>
     <w:multiLevelType w:val="multilevel"/>
     <w:tmpl w:val="C42C7C2C"/>
@@ -42852,7 +45378,7 @@
       </w:rPr>
     </w:lvl>
   </w:abstractNum>
-  <w:abstractNum w:abstractNumId="5" w15:restartNumberingAfterBreak="0">
+  <w:abstractNum w:abstractNumId="6" w15:restartNumberingAfterBreak="0">
     <w:nsid w:val="10C80BC8"/>
     <w:multiLevelType w:val="multilevel"/>
     <w:tmpl w:val="27C4020C"/>
@@ -42965,7 +45491,185 @@
       </w:pPr>
     </w:lvl>
   </w:abstractNum>
-  <w:abstractNum w:abstractNumId="6" w15:restartNumberingAfterBreak="0">
+  <w:abstractNum w:abstractNumId="7" w15:restartNumberingAfterBreak="0">
+    <w:nsid w:val="11645D62"/>
+    <w:multiLevelType w:val="hybridMultilevel"/>
+    <w:tmpl w:val="1D98AFF0"/>
+    <w:lvl w:ilvl="0" w:tplc="0409000F">
+      <w:start w:val="1"/>
+      <w:numFmt w:val="decimal"/>
+      <w:lvlText w:val="%1."/>
+      <w:lvlJc w:val="left"/>
+      <w:pPr>
+        <w:ind w:left="720" w:hanging="360"/>
+      </w:pPr>
+      <w:rPr>
+        <w:rFonts w:hint="default"/>
+      </w:rPr>
+    </w:lvl>
+    <w:lvl w:ilvl="1" w:tplc="04090019" w:tentative="1">
+      <w:start w:val="1"/>
+      <w:numFmt w:val="lowerLetter"/>
+      <w:lvlText w:val="%2."/>
+      <w:lvlJc w:val="left"/>
+      <w:pPr>
+        <w:ind w:left="1440" w:hanging="360"/>
+      </w:pPr>
+    </w:lvl>
+    <w:lvl w:ilvl="2" w:tplc="0409001B" w:tentative="1">
+      <w:start w:val="1"/>
+      <w:numFmt w:val="lowerRoman"/>
+      <w:lvlText w:val="%3."/>
+      <w:lvlJc w:val="right"/>
+      <w:pPr>
+        <w:ind w:left="2160" w:hanging="180"/>
+      </w:pPr>
+    </w:lvl>
+    <w:lvl w:ilvl="3" w:tplc="0409000F" w:tentative="1">
+      <w:start w:val="1"/>
+      <w:numFmt w:val="decimal"/>
+      <w:lvlText w:val="%4."/>
+      <w:lvlJc w:val="left"/>
+      <w:pPr>
+        <w:ind w:left="2880" w:hanging="360"/>
+      </w:pPr>
+    </w:lvl>
+    <w:lvl w:ilvl="4" w:tplc="04090019" w:tentative="1">
+      <w:start w:val="1"/>
+      <w:numFmt w:val="lowerLetter"/>
+      <w:lvlText w:val="%5."/>
+      <w:lvlJc w:val="left"/>
+      <w:pPr>
+        <w:ind w:left="3600" w:hanging="360"/>
+      </w:pPr>
+    </w:lvl>
+    <w:lvl w:ilvl="5" w:tplc="0409001B" w:tentative="1">
+      <w:start w:val="1"/>
+      <w:numFmt w:val="lowerRoman"/>
+      <w:lvlText w:val="%6."/>
+      <w:lvlJc w:val="right"/>
+      <w:pPr>
+        <w:ind w:left="4320" w:hanging="180"/>
+      </w:pPr>
+    </w:lvl>
+    <w:lvl w:ilvl="6" w:tplc="0409000F" w:tentative="1">
+      <w:start w:val="1"/>
+      <w:numFmt w:val="decimal"/>
+      <w:lvlText w:val="%7."/>
+      <w:lvlJc w:val="left"/>
+      <w:pPr>
+        <w:ind w:left="5040" w:hanging="360"/>
+      </w:pPr>
+    </w:lvl>
+    <w:lvl w:ilvl="7" w:tplc="04090019" w:tentative="1">
+      <w:start w:val="1"/>
+      <w:numFmt w:val="lowerLetter"/>
+      <w:lvlText w:val="%8."/>
+      <w:lvlJc w:val="left"/>
+      <w:pPr>
+        <w:ind w:left="5760" w:hanging="360"/>
+      </w:pPr>
+    </w:lvl>
+    <w:lvl w:ilvl="8" w:tplc="0409001B" w:tentative="1">
+      <w:start w:val="1"/>
+      <w:numFmt w:val="lowerRoman"/>
+      <w:lvlText w:val="%9."/>
+      <w:lvlJc w:val="right"/>
+      <w:pPr>
+        <w:ind w:left="6480" w:hanging="180"/>
+      </w:pPr>
+    </w:lvl>
+  </w:abstractNum>
+  <w:abstractNum w:abstractNumId="8" w15:restartNumberingAfterBreak="0">
+    <w:nsid w:val="155B6DDE"/>
+    <w:multiLevelType w:val="hybridMultilevel"/>
+    <w:tmpl w:val="1B04B3C2"/>
+    <w:lvl w:ilvl="0" w:tplc="0409000F">
+      <w:start w:val="1"/>
+      <w:numFmt w:val="decimal"/>
+      <w:lvlText w:val="%1."/>
+      <w:lvlJc w:val="left"/>
+      <w:pPr>
+        <w:ind w:left="720" w:hanging="360"/>
+      </w:pPr>
+      <w:rPr>
+        <w:rFonts w:hint="default"/>
+      </w:rPr>
+    </w:lvl>
+    <w:lvl w:ilvl="1" w:tplc="04090019" w:tentative="1">
+      <w:start w:val="1"/>
+      <w:numFmt w:val="lowerLetter"/>
+      <w:lvlText w:val="%2."/>
+      <w:lvlJc w:val="left"/>
+      <w:pPr>
+        <w:ind w:left="1440" w:hanging="360"/>
+      </w:pPr>
+    </w:lvl>
+    <w:lvl w:ilvl="2" w:tplc="0409001B" w:tentative="1">
+      <w:start w:val="1"/>
+      <w:numFmt w:val="lowerRoman"/>
+      <w:lvlText w:val="%3."/>
+      <w:lvlJc w:val="right"/>
+      <w:pPr>
+        <w:ind w:left="2160" w:hanging="180"/>
+      </w:pPr>
+    </w:lvl>
+    <w:lvl w:ilvl="3" w:tplc="0409000F" w:tentative="1">
+      <w:start w:val="1"/>
+      <w:numFmt w:val="decimal"/>
+      <w:lvlText w:val="%4."/>
+      <w:lvlJc w:val="left"/>
+      <w:pPr>
+        <w:ind w:left="2880" w:hanging="360"/>
+      </w:pPr>
+    </w:lvl>
+    <w:lvl w:ilvl="4" w:tplc="04090019" w:tentative="1">
+      <w:start w:val="1"/>
+      <w:numFmt w:val="lowerLetter"/>
+      <w:lvlText w:val="%5."/>
+      <w:lvlJc w:val="left"/>
+      <w:pPr>
+        <w:ind w:left="3600" w:hanging="360"/>
+      </w:pPr>
+    </w:lvl>
+    <w:lvl w:ilvl="5" w:tplc="0409001B" w:tentative="1">
+      <w:start w:val="1"/>
+      <w:numFmt w:val="lowerRoman"/>
+      <w:lvlText w:val="%6."/>
+      <w:lvlJc w:val="right"/>
+      <w:pPr>
+        <w:ind w:left="4320" w:hanging="180"/>
+      </w:pPr>
+    </w:lvl>
+    <w:lvl w:ilvl="6" w:tplc="0409000F" w:tentative="1">
+      <w:start w:val="1"/>
+      <w:numFmt w:val="decimal"/>
+      <w:lvlText w:val="%7."/>
+      <w:lvlJc w:val="left"/>
+      <w:pPr>
+        <w:ind w:left="5040" w:hanging="360"/>
+      </w:pPr>
+    </w:lvl>
+    <w:lvl w:ilvl="7" w:tplc="04090019" w:tentative="1">
+      <w:start w:val="1"/>
+      <w:numFmt w:val="lowerLetter"/>
+      <w:lvlText w:val="%8."/>
+      <w:lvlJc w:val="left"/>
+      <w:pPr>
+        <w:ind w:left="5760" w:hanging="360"/>
+      </w:pPr>
+    </w:lvl>
+    <w:lvl w:ilvl="8" w:tplc="0409001B" w:tentative="1">
+      <w:start w:val="1"/>
+      <w:numFmt w:val="lowerRoman"/>
+      <w:lvlText w:val="%9."/>
+      <w:lvlJc w:val="right"/>
+      <w:pPr>
+        <w:ind w:left="6480" w:hanging="180"/>
+      </w:pPr>
+    </w:lvl>
+  </w:abstractNum>
+  <w:abstractNum w:abstractNumId="9" w15:restartNumberingAfterBreak="0">
     <w:nsid w:val="18F06D2D"/>
     <w:multiLevelType w:val="hybridMultilevel"/>
     <w:tmpl w:val="5A946EF2"/>
@@ -43078,7 +45782,7 @@
       </w:rPr>
     </w:lvl>
   </w:abstractNum>
-  <w:abstractNum w:abstractNumId="7" w15:restartNumberingAfterBreak="0">
+  <w:abstractNum w:abstractNumId="10" w15:restartNumberingAfterBreak="0">
     <w:nsid w:val="20435377"/>
     <w:multiLevelType w:val="hybridMultilevel"/>
     <w:tmpl w:val="EECA5B98"/>
@@ -43167,7 +45871,7 @@
       </w:pPr>
     </w:lvl>
   </w:abstractNum>
-  <w:abstractNum w:abstractNumId="8" w15:restartNumberingAfterBreak="0">
+  <w:abstractNum w:abstractNumId="11" w15:restartNumberingAfterBreak="0">
     <w:nsid w:val="21002A0E"/>
     <w:multiLevelType w:val="hybridMultilevel"/>
     <w:tmpl w:val="238C3536"/>
@@ -43257,7 +45961,7 @@
       </w:pPr>
     </w:lvl>
   </w:abstractNum>
-  <w:abstractNum w:abstractNumId="9" w15:restartNumberingAfterBreak="0">
+  <w:abstractNum w:abstractNumId="12" w15:restartNumberingAfterBreak="0">
     <w:nsid w:val="2A2B7597"/>
     <w:multiLevelType w:val="hybridMultilevel"/>
     <w:tmpl w:val="98EAB8E8"/>
@@ -43370,7 +46074,7 @@
       </w:rPr>
     </w:lvl>
   </w:abstractNum>
-  <w:abstractNum w:abstractNumId="10" w15:restartNumberingAfterBreak="0">
+  <w:abstractNum w:abstractNumId="13" w15:restartNumberingAfterBreak="0">
     <w:nsid w:val="2FA62989"/>
     <w:multiLevelType w:val="hybridMultilevel"/>
     <w:tmpl w:val="36C2118C"/>
@@ -43459,7 +46163,7 @@
       </w:pPr>
     </w:lvl>
   </w:abstractNum>
-  <w:abstractNum w:abstractNumId="11" w15:restartNumberingAfterBreak="0">
+  <w:abstractNum w:abstractNumId="14" w15:restartNumberingAfterBreak="0">
     <w:nsid w:val="36603A58"/>
     <w:multiLevelType w:val="multilevel"/>
     <w:tmpl w:val="60C0F8EE"/>
@@ -43575,7 +46279,7 @@
       </w:pPr>
     </w:lvl>
   </w:abstractNum>
-  <w:abstractNum w:abstractNumId="12" w15:restartNumberingAfterBreak="0">
+  <w:abstractNum w:abstractNumId="15" w15:restartNumberingAfterBreak="0">
     <w:nsid w:val="3B9A51D9"/>
     <w:multiLevelType w:val="hybridMultilevel"/>
     <w:tmpl w:val="88B04B32"/>
@@ -43687,7 +46391,7 @@
       </w:rPr>
     </w:lvl>
   </w:abstractNum>
-  <w:abstractNum w:abstractNumId="13" w15:restartNumberingAfterBreak="0">
+  <w:abstractNum w:abstractNumId="16" w15:restartNumberingAfterBreak="0">
     <w:nsid w:val="3BC53003"/>
     <w:multiLevelType w:val="multilevel"/>
     <w:tmpl w:val="864EE754"/>
@@ -43803,7 +46507,7 @@
       </w:pPr>
     </w:lvl>
   </w:abstractNum>
-  <w:abstractNum w:abstractNumId="14" w15:restartNumberingAfterBreak="0">
+  <w:abstractNum w:abstractNumId="17" w15:restartNumberingAfterBreak="0">
     <w:nsid w:val="3CD33405"/>
     <w:multiLevelType w:val="multilevel"/>
     <w:tmpl w:val="D5FCE0FA"/>
@@ -43952,7 +46656,7 @@
       </w:rPr>
     </w:lvl>
   </w:abstractNum>
-  <w:abstractNum w:abstractNumId="15" w15:restartNumberingAfterBreak="0">
+  <w:abstractNum w:abstractNumId="18" w15:restartNumberingAfterBreak="0">
     <w:nsid w:val="3D872EEE"/>
     <w:multiLevelType w:val="multilevel"/>
     <w:tmpl w:val="2B502A3A"/>
@@ -44101,7 +46805,7 @@
       </w:rPr>
     </w:lvl>
   </w:abstractNum>
-  <w:abstractNum w:abstractNumId="16" w15:restartNumberingAfterBreak="0">
+  <w:abstractNum w:abstractNumId="19" w15:restartNumberingAfterBreak="0">
     <w:nsid w:val="487E58AE"/>
     <w:multiLevelType w:val="hybridMultilevel"/>
     <w:tmpl w:val="A79EC4C8"/>
@@ -44213,7 +46917,7 @@
       </w:rPr>
     </w:lvl>
   </w:abstractNum>
-  <w:abstractNum w:abstractNumId="17" w15:restartNumberingAfterBreak="0">
+  <w:abstractNum w:abstractNumId="20" w15:restartNumberingAfterBreak="0">
     <w:nsid w:val="4B746B16"/>
     <w:multiLevelType w:val="hybridMultilevel"/>
     <w:tmpl w:val="FDECDB0E"/>
@@ -44299,7 +47003,7 @@
       </w:pPr>
     </w:lvl>
   </w:abstractNum>
-  <w:abstractNum w:abstractNumId="18" w15:restartNumberingAfterBreak="0">
+  <w:abstractNum w:abstractNumId="21" w15:restartNumberingAfterBreak="0">
     <w:nsid w:val="4EBC502D"/>
     <w:multiLevelType w:val="hybridMultilevel"/>
     <w:tmpl w:val="1E06208C"/>
@@ -44411,7 +47115,7 @@
       </w:rPr>
     </w:lvl>
   </w:abstractNum>
-  <w:abstractNum w:abstractNumId="19" w15:restartNumberingAfterBreak="0">
+  <w:abstractNum w:abstractNumId="22" w15:restartNumberingAfterBreak="0">
     <w:nsid w:val="4F7D269A"/>
     <w:multiLevelType w:val="hybridMultilevel"/>
     <w:tmpl w:val="2A9AAD6A"/>
@@ -44524,7 +47228,7 @@
       </w:rPr>
     </w:lvl>
   </w:abstractNum>
-  <w:abstractNum w:abstractNumId="20" w15:restartNumberingAfterBreak="0">
+  <w:abstractNum w:abstractNumId="23" w15:restartNumberingAfterBreak="0">
     <w:nsid w:val="52EB4957"/>
     <w:multiLevelType w:val="hybridMultilevel"/>
     <w:tmpl w:val="99608962"/>
@@ -44610,7 +47314,7 @@
       </w:pPr>
     </w:lvl>
   </w:abstractNum>
-  <w:abstractNum w:abstractNumId="21" w15:restartNumberingAfterBreak="0">
+  <w:abstractNum w:abstractNumId="24" w15:restartNumberingAfterBreak="0">
     <w:nsid w:val="56FE095E"/>
     <w:multiLevelType w:val="hybridMultilevel"/>
     <w:tmpl w:val="240A181A"/>
@@ -44696,7 +47400,7 @@
       </w:pPr>
     </w:lvl>
   </w:abstractNum>
-  <w:abstractNum w:abstractNumId="22" w15:restartNumberingAfterBreak="0">
+  <w:abstractNum w:abstractNumId="25" w15:restartNumberingAfterBreak="0">
     <w:nsid w:val="5D221D71"/>
     <w:multiLevelType w:val="hybridMultilevel"/>
     <w:tmpl w:val="82ECF8B0"/>
@@ -44782,7 +47486,7 @@
       </w:pPr>
     </w:lvl>
   </w:abstractNum>
-  <w:abstractNum w:abstractNumId="23" w15:restartNumberingAfterBreak="0">
+  <w:abstractNum w:abstractNumId="26" w15:restartNumberingAfterBreak="0">
     <w:nsid w:val="67920C47"/>
     <w:multiLevelType w:val="hybridMultilevel"/>
     <w:tmpl w:val="4CC0EDA8"/>
@@ -44895,7 +47599,7 @@
       </w:rPr>
     </w:lvl>
   </w:abstractNum>
-  <w:abstractNum w:abstractNumId="24" w15:restartNumberingAfterBreak="0">
+  <w:abstractNum w:abstractNumId="27" w15:restartNumberingAfterBreak="0">
     <w:nsid w:val="68A374FE"/>
     <w:multiLevelType w:val="hybridMultilevel"/>
     <w:tmpl w:val="9634D9E0"/>
@@ -44984,7 +47688,7 @@
       </w:pPr>
     </w:lvl>
   </w:abstractNum>
-  <w:abstractNum w:abstractNumId="25" w15:restartNumberingAfterBreak="0">
+  <w:abstractNum w:abstractNumId="28" w15:restartNumberingAfterBreak="0">
     <w:nsid w:val="6CAE0F0A"/>
     <w:multiLevelType w:val="hybridMultilevel"/>
     <w:tmpl w:val="516067FC"/>
@@ -45096,7 +47800,7 @@
       </w:rPr>
     </w:lvl>
   </w:abstractNum>
-  <w:abstractNum w:abstractNumId="26" w15:restartNumberingAfterBreak="0">
+  <w:abstractNum w:abstractNumId="29" w15:restartNumberingAfterBreak="0">
     <w:nsid w:val="6DFD426B"/>
     <w:multiLevelType w:val="hybridMultilevel"/>
     <w:tmpl w:val="A2365F0E"/>
@@ -45182,7 +47886,7 @@
       </w:pPr>
     </w:lvl>
   </w:abstractNum>
-  <w:abstractNum w:abstractNumId="27" w15:restartNumberingAfterBreak="0">
+  <w:abstractNum w:abstractNumId="30" w15:restartNumberingAfterBreak="0">
     <w:nsid w:val="74AC4CE1"/>
     <w:multiLevelType w:val="multilevel"/>
     <w:tmpl w:val="48208AA0"/>
@@ -45331,7 +48035,7 @@
       </w:rPr>
     </w:lvl>
   </w:abstractNum>
-  <w:abstractNum w:abstractNumId="28" w15:restartNumberingAfterBreak="0">
+  <w:abstractNum w:abstractNumId="31" w15:restartNumberingAfterBreak="0">
     <w:nsid w:val="750E644B"/>
     <w:multiLevelType w:val="hybridMultilevel"/>
     <w:tmpl w:val="D42C27D4"/>
@@ -45443,7 +48147,7 @@
       </w:rPr>
     </w:lvl>
   </w:abstractNum>
-  <w:abstractNum w:abstractNumId="29" w15:restartNumberingAfterBreak="0">
+  <w:abstractNum w:abstractNumId="32" w15:restartNumberingAfterBreak="0">
     <w:nsid w:val="7A15491D"/>
     <w:multiLevelType w:val="hybridMultilevel"/>
     <w:tmpl w:val="6408E602"/>
@@ -45556,7 +48260,7 @@
       </w:rPr>
     </w:lvl>
   </w:abstractNum>
-  <w:abstractNum w:abstractNumId="30" w15:restartNumberingAfterBreak="0">
+  <w:abstractNum w:abstractNumId="33" w15:restartNumberingAfterBreak="0">
     <w:nsid w:val="7AE73E46"/>
     <w:multiLevelType w:val="hybridMultilevel"/>
     <w:tmpl w:val="1F30C59E"/>
@@ -45668,7 +48372,7 @@
       </w:rPr>
     </w:lvl>
   </w:abstractNum>
-  <w:abstractNum w:abstractNumId="31" w15:restartNumberingAfterBreak="0">
+  <w:abstractNum w:abstractNumId="34" w15:restartNumberingAfterBreak="0">
     <w:nsid w:val="7D6565BF"/>
     <w:multiLevelType w:val="multilevel"/>
     <w:tmpl w:val="EF4CEFBE"/>
@@ -45782,100 +48486,109 @@
     </w:lvl>
   </w:abstractNum>
   <w:num w:numId="1">
-    <w:abstractNumId w:val="30"/>
+    <w:abstractNumId w:val="33"/>
   </w:num>
   <w:num w:numId="2">
-    <w:abstractNumId w:val="29"/>
+    <w:abstractNumId w:val="32"/>
   </w:num>
   <w:num w:numId="3">
-    <w:abstractNumId w:val="25"/>
+    <w:abstractNumId w:val="28"/>
   </w:num>
   <w:num w:numId="4">
-    <w:abstractNumId w:val="28"/>
+    <w:abstractNumId w:val="31"/>
   </w:num>
   <w:num w:numId="5">
-    <w:abstractNumId w:val="16"/>
+    <w:abstractNumId w:val="19"/>
   </w:num>
   <w:num w:numId="6">
-    <w:abstractNumId w:val="12"/>
+    <w:abstractNumId w:val="15"/>
   </w:num>
   <w:num w:numId="7">
-    <w:abstractNumId w:val="18"/>
+    <w:abstractNumId w:val="21"/>
   </w:num>
   <w:num w:numId="8">
     <w:abstractNumId w:val="0"/>
   </w:num>
   <w:num w:numId="9">
-    <w:abstractNumId w:val="21"/>
+    <w:abstractNumId w:val="24"/>
   </w:num>
   <w:num w:numId="10">
+    <w:abstractNumId w:val="20"/>
+  </w:num>
+  <w:num w:numId="11">
+    <w:abstractNumId w:val="25"/>
+  </w:num>
+  <w:num w:numId="12">
+    <w:abstractNumId w:val="29"/>
+  </w:num>
+  <w:num w:numId="13">
+    <w:abstractNumId w:val="34"/>
+  </w:num>
+  <w:num w:numId="14">
+    <w:abstractNumId w:val="16"/>
+  </w:num>
+  <w:num w:numId="15">
     <w:abstractNumId w:val="17"/>
   </w:num>
-  <w:num w:numId="11">
-    <w:abstractNumId w:val="22"/>
-  </w:num>
-  <w:num w:numId="12">
-    <w:abstractNumId w:val="26"/>
-  </w:num>
-  <w:num w:numId="13">
-    <w:abstractNumId w:val="31"/>
-  </w:num>
-  <w:num w:numId="14">
-    <w:abstractNumId w:val="13"/>
-  </w:num>
-  <w:num w:numId="15">
-    <w:abstractNumId w:val="14"/>
-  </w:num>
   <w:num w:numId="16">
-    <w:abstractNumId w:val="24"/>
+    <w:abstractNumId w:val="27"/>
   </w:num>
   <w:num w:numId="17">
-    <w:abstractNumId w:val="8"/>
+    <w:abstractNumId w:val="11"/>
   </w:num>
   <w:num w:numId="18">
     <w:abstractNumId w:val="2"/>
   </w:num>
   <w:num w:numId="19">
-    <w:abstractNumId w:val="7"/>
+    <w:abstractNumId w:val="10"/>
   </w:num>
   <w:num w:numId="20">
-    <w:abstractNumId w:val="11"/>
+    <w:abstractNumId w:val="14"/>
   </w:num>
   <w:num w:numId="21">
-    <w:abstractNumId w:val="5"/>
+    <w:abstractNumId w:val="6"/>
   </w:num>
   <w:num w:numId="22">
-    <w:abstractNumId w:val="20"/>
+    <w:abstractNumId w:val="23"/>
   </w:num>
   <w:num w:numId="23">
-    <w:abstractNumId w:val="27"/>
+    <w:abstractNumId w:val="30"/>
   </w:num>
   <w:num w:numId="24">
-    <w:abstractNumId w:val="9"/>
+    <w:abstractNumId w:val="12"/>
   </w:num>
   <w:num w:numId="25">
     <w:abstractNumId w:val="1"/>
   </w:num>
   <w:num w:numId="26">
-    <w:abstractNumId w:val="19"/>
+    <w:abstractNumId w:val="22"/>
   </w:num>
   <w:num w:numId="27">
-    <w:abstractNumId w:val="6"/>
+    <w:abstractNumId w:val="9"/>
   </w:num>
   <w:num w:numId="28">
-    <w:abstractNumId w:val="23"/>
+    <w:abstractNumId w:val="26"/>
   </w:num>
   <w:num w:numId="29">
-    <w:abstractNumId w:val="15"/>
+    <w:abstractNumId w:val="18"/>
   </w:num>
   <w:num w:numId="30">
-    <w:abstractNumId w:val="4"/>
+    <w:abstractNumId w:val="5"/>
   </w:num>
   <w:num w:numId="31">
     <w:abstractNumId w:val="3"/>
   </w:num>
   <w:num w:numId="32">
-    <w:abstractNumId w:val="10"/>
+    <w:abstractNumId w:val="13"/>
+  </w:num>
+  <w:num w:numId="33">
+    <w:abstractNumId w:val="8"/>
+  </w:num>
+  <w:num w:numId="34">
+    <w:abstractNumId w:val="4"/>
+  </w:num>
+  <w:num w:numId="35">
+    <w:abstractNumId w:val="7"/>
   </w:num>
   <w:numIdMacAtCleanup w:val="28"/>
 </w:numbering>

</xml_diff>